<commit_message>
Question/cours updated for exam
</commit_message>
<xml_diff>
--- a/Sciences Cognitives/App&Motiv/Cours.docx
+++ b/Sciences Cognitives/App&Motiv/Cours.docx
@@ -411,15 +411,7 @@
         <w:t>n</w:t>
       </w:r>
       <w:r>
-        <w:t xml:space="preserve">c cérébrale : deux petits noyaux dopaminergiques </w:t>
-      </w:r>
-      <w:proofErr w:type="gramStart"/>
-      <w:r>
-        <w:t>cote</w:t>
-      </w:r>
-      <w:proofErr w:type="gramEnd"/>
-      <w:r>
-        <w:t xml:space="preserve"> a cote</w:t>
+        <w:t>c cérébrale : deux petits noyaux dopaminergiques cote a cote</w:t>
       </w:r>
     </w:p>
     <w:p>
@@ -1429,13 +1421,8 @@
       <w:r>
         <w:t>(</w:t>
       </w:r>
-      <w:proofErr w:type="gramStart"/>
-      <w:r>
-        <w:t>lié</w:t>
-      </w:r>
-      <w:proofErr w:type="gramEnd"/>
-      <w:r>
-        <w:t xml:space="preserve"> à la </w:t>
+      <w:r>
+        <w:t xml:space="preserve">lié à la </w:t>
       </w:r>
       <w:r>
         <w:t>Récompense)</w:t>
@@ -2321,15 +2308,7 @@
         </w:numPr>
       </w:pPr>
       <w:r>
-        <w:t xml:space="preserve">Si on </w:t>
-      </w:r>
-      <w:proofErr w:type="gramStart"/>
-      <w:r>
-        <w:t>stimules</w:t>
-      </w:r>
-      <w:proofErr w:type="gramEnd"/>
-      <w:r>
-        <w:t xml:space="preserve"> le </w:t>
+        <w:t xml:space="preserve">Si on stimules le </w:t>
       </w:r>
     </w:p>
     <w:p>
@@ -2798,10 +2777,20 @@
           <w:numId w:val="2"/>
         </w:numPr>
       </w:pPr>
-      <w:commentRangeStart w:id="7"/>
-      <w:commentRangeStart w:id="8"/>
-      <w:r>
-        <w:t xml:space="preserve">Modification du SD effet uniquement chez les </w:t>
+      <w:r>
+        <w:t xml:space="preserve">Si on </w:t>
+      </w:r>
+      <w:r>
+        <w:t>perturbe</w:t>
+      </w:r>
+      <w:r>
+        <w:t xml:space="preserve"> le Système dopaminergique -&gt; </w:t>
+      </w:r>
+      <w:r>
+        <w:t>perturbation</w:t>
+      </w:r>
+      <w:r>
+        <w:t xml:space="preserve"> uniquement chez les </w:t>
       </w:r>
       <w:proofErr w:type="spellStart"/>
       <w:r>
@@ -2809,21 +2798,46 @@
       </w:r>
       <w:proofErr w:type="spellEnd"/>
       <w:r>
-        <w:t>-tracker</w:t>
-      </w:r>
-      <w:commentRangeEnd w:id="7"/>
-      <w:r>
-        <w:rPr>
-          <w:rStyle w:val="CommentReference"/>
-        </w:rPr>
-        <w:commentReference w:id="7"/>
-      </w:r>
-      <w:commentRangeEnd w:id="8"/>
-      <w:r>
-        <w:rPr>
-          <w:rStyle w:val="CommentReference"/>
-        </w:rPr>
-        <w:commentReference w:id="8"/>
+        <w:t xml:space="preserve"> tracker</w:t>
+      </w:r>
+      <w:r>
+        <w:t xml:space="preserve"> </w:t>
+      </w:r>
+    </w:p>
+    <w:p>
+      <w:pPr>
+        <w:pStyle w:val="ListParagraph"/>
+        <w:numPr>
+          <w:ilvl w:val="2"/>
+          <w:numId w:val="2"/>
+        </w:numPr>
+      </w:pPr>
+      <w:r>
+        <w:t xml:space="preserve">Normalement on devrait avoir une </w:t>
+      </w:r>
+      <w:r>
+        <w:t>perturbation</w:t>
+      </w:r>
+      <w:r>
+        <w:t xml:space="preserve"> dans les deux groupes </w:t>
+      </w:r>
+    </w:p>
+    <w:p>
+      <w:pPr>
+        <w:pStyle w:val="ListParagraph"/>
+        <w:numPr>
+          <w:ilvl w:val="2"/>
+          <w:numId w:val="2"/>
+        </w:numPr>
+      </w:pPr>
+      <w:r>
+        <w:t xml:space="preserve">-&gt; </w:t>
+      </w:r>
+      <w:r>
+        <w:t>Deux régions du cerveau différente, quel système est impliqué chez les goal tracke</w:t>
+      </w:r>
+      <w:r>
+        <w:t>r</w:t>
       </w:r>
     </w:p>
     <w:p>
@@ -2865,15 +2879,6 @@
       <w:pPr>
         <w:pStyle w:val="ListParagraph"/>
         <w:numPr>
-          <w:ilvl w:val="2"/>
-          <w:numId w:val="2"/>
-        </w:numPr>
-      </w:pPr>
-    </w:p>
-    <w:p>
-      <w:pPr>
-        <w:pStyle w:val="ListParagraph"/>
-        <w:numPr>
           <w:ilvl w:val="0"/>
           <w:numId w:val="2"/>
         </w:numPr>
@@ -2895,6 +2900,7 @@
           <w:ilvl w:val="1"/>
           <w:numId w:val="2"/>
         </w:numPr>
+        <w:ind w:left="1416" w:hanging="336"/>
       </w:pPr>
       <w:r>
         <w:t>EXP rigolote :</w:t>
@@ -3008,6 +3014,7 @@
         </w:numPr>
       </w:pPr>
       <w:r>
+        <w:lastRenderedPageBreak/>
         <w:t xml:space="preserve">Au bout d’un certain temps, la substance va en particulier rester dans le noyau acumens </w:t>
       </w:r>
     </w:p>
@@ -3020,7 +3027,6 @@
         </w:numPr>
       </w:pPr>
       <w:r>
-        <w:lastRenderedPageBreak/>
         <w:t xml:space="preserve">Concentration dans le noyau acumens &lt;=corrélé=&gt; impression subjective de l’effet de la drogue </w:t>
       </w:r>
     </w:p>
@@ -3039,8 +3045,6 @@
         <w:t>(chaque drogue d’une manière particulière)</w:t>
       </w:r>
     </w:p>
-    <w:p/>
-    <w:p/>
     <w:p>
       <w:pPr>
         <w:pStyle w:val="Heading2"/>
@@ -3229,85 +3233,89 @@
       <w:r>
         <w:t xml:space="preserve"> dans le cadre de l’implantation où on testait l’</w:t>
       </w:r>
+      <w:r>
+        <w:t>implant</w:t>
+      </w:r>
+    </w:p>
+    <w:p>
+      <w:pPr>
+        <w:pStyle w:val="ListParagraph"/>
+        <w:numPr>
+          <w:ilvl w:val="3"/>
+          <w:numId w:val="2"/>
+        </w:numPr>
+      </w:pPr>
+      <w:bookmarkStart w:id="7" w:name="_Hlk94533658"/>
+      <w:commentRangeStart w:id="8"/>
+      <w:commentRangeStart w:id="9"/>
+      <w:commentRangeStart w:id="10"/>
+      <w:r>
+        <w:t xml:space="preserve">Rapport clinique de </w:t>
+      </w:r>
+      <w:r>
+        <w:t>Robert Heath</w:t>
+      </w:r>
+      <w:r>
+        <w:t>,</w:t>
+      </w:r>
+      <w:bookmarkEnd w:id="7"/>
+      <w:r>
+        <w:t xml:space="preserve"> essaye de traiter des comportement « </w:t>
+      </w:r>
+      <w:r>
+        <w:t>déviant</w:t>
+      </w:r>
+      <w:r>
+        <w:t> » (homosexuelle)</w:t>
+      </w:r>
+      <w:r>
+        <w:t xml:space="preserve">. En renforçant/stimulant les neurones dopaminergique  </w:t>
+      </w:r>
+    </w:p>
+    <w:p>
+      <w:pPr>
+        <w:pStyle w:val="ListParagraph"/>
+        <w:numPr>
+          <w:ilvl w:val="2"/>
+          <w:numId w:val="2"/>
+        </w:numPr>
+      </w:pPr>
+      <w:r>
+        <w:t xml:space="preserve">-&gt; </w:t>
+      </w:r>
+      <w:r>
+        <w:t xml:space="preserve">Méta-Analyse </w:t>
+      </w:r>
+      <w:r>
+        <w:t>des rapports clinique par</w:t>
+      </w:r>
+      <w:r>
+        <w:t xml:space="preserve"> Ken </w:t>
+      </w:r>
       <w:proofErr w:type="spellStart"/>
       <w:r>
-        <w:t>impaln</w:t>
+        <w:t>Berridge</w:t>
       </w:r>
       <w:proofErr w:type="spellEnd"/>
-    </w:p>
-    <w:p>
-      <w:pPr>
-        <w:pStyle w:val="ListParagraph"/>
-        <w:numPr>
-          <w:ilvl w:val="3"/>
-          <w:numId w:val="2"/>
-        </w:numPr>
-      </w:pPr>
-      <w:bookmarkStart w:id="9" w:name="_Hlk94533658"/>
-      <w:commentRangeStart w:id="10"/>
-      <w:commentRangeStart w:id="11"/>
-      <w:commentRangeStart w:id="12"/>
-      <w:r>
-        <w:t xml:space="preserve">Rapport clinique de </w:t>
-      </w:r>
-      <w:r>
-        <w:t>Robert Heath</w:t>
-      </w:r>
-      <w:r>
-        <w:t>,</w:t>
-      </w:r>
-      <w:bookmarkEnd w:id="9"/>
-      <w:r>
-        <w:t xml:space="preserve"> essaye de traiter des comportement « </w:t>
-      </w:r>
-      <w:r>
-        <w:t>déviant</w:t>
-      </w:r>
-      <w:r>
-        <w:t> » (homosexuelle)</w:t>
-      </w:r>
-      <w:r>
-        <w:t xml:space="preserve">. En renforçant/stimulant les neurones dopaminergique  </w:t>
-      </w:r>
-    </w:p>
-    <w:p>
-      <w:pPr>
-        <w:pStyle w:val="ListParagraph"/>
-        <w:numPr>
-          <w:ilvl w:val="2"/>
-          <w:numId w:val="2"/>
-        </w:numPr>
-      </w:pPr>
-      <w:r>
-        <w:t xml:space="preserve">-&gt; </w:t>
-      </w:r>
-      <w:r>
-        <w:t xml:space="preserve">Méta-Analyse </w:t>
-      </w:r>
-      <w:r>
-        <w:t>des rapports clinique par</w:t>
-      </w:r>
-      <w:r>
-        <w:t xml:space="preserve"> Ken </w:t>
-      </w:r>
-      <w:proofErr w:type="spellStart"/>
-      <w:r>
-        <w:t>Berridge</w:t>
-      </w:r>
-      <w:proofErr w:type="spellEnd"/>
       <w:r>
         <w:t xml:space="preserve"> : constante surinterprétation des paroles </w:t>
       </w:r>
       <w:r>
-        <w:t>du patient : « oui il dit ça parce que</w:t>
-      </w:r>
-      <w:proofErr w:type="gramStart"/>
-      <w:r>
-        <w:t xml:space="preserve"> ..</w:t>
-      </w:r>
-      <w:proofErr w:type="gramEnd"/>
-      <w:r>
-        <w:t> »</w:t>
+        <w:t>du patient : « oui il dit ça parce que .. »</w:t>
+      </w:r>
+      <w:commentRangeEnd w:id="8"/>
+      <w:r>
+        <w:rPr>
+          <w:rStyle w:val="CommentReference"/>
+        </w:rPr>
+        <w:commentReference w:id="8"/>
+      </w:r>
+      <w:commentRangeEnd w:id="9"/>
+      <w:r>
+        <w:rPr>
+          <w:rStyle w:val="CommentReference"/>
+        </w:rPr>
+        <w:commentReference w:id="9"/>
       </w:r>
       <w:commentRangeEnd w:id="10"/>
       <w:r>
@@ -3316,20 +3324,6 @@
         </w:rPr>
         <w:commentReference w:id="10"/>
       </w:r>
-      <w:commentRangeEnd w:id="11"/>
-      <w:r>
-        <w:rPr>
-          <w:rStyle w:val="CommentReference"/>
-        </w:rPr>
-        <w:commentReference w:id="11"/>
-      </w:r>
-      <w:commentRangeEnd w:id="12"/>
-      <w:r>
-        <w:rPr>
-          <w:rStyle w:val="CommentReference"/>
-        </w:rPr>
-        <w:commentReference w:id="12"/>
-      </w:r>
     </w:p>
     <w:p>
       <w:pPr>
@@ -3351,7 +3345,7 @@
           <w:numId w:val="2"/>
         </w:numPr>
       </w:pPr>
-      <w:bookmarkStart w:id="13" w:name="_Hlk94534526"/>
+      <w:bookmarkStart w:id="11" w:name="_Hlk94534526"/>
       <w:r>
         <w:rPr>
           <w:b/>
@@ -3362,7 +3356,7 @@
       <w:r>
         <w:t xml:space="preserve"> </w:t>
       </w:r>
-      <w:bookmarkEnd w:id="13"/>
+      <w:bookmarkEnd w:id="11"/>
       <w:r>
         <w:t xml:space="preserve">EXP macaque </w:t>
       </w:r>
@@ -3597,7 +3591,7 @@
           <w:numId w:val="2"/>
         </w:numPr>
       </w:pPr>
-      <w:bookmarkStart w:id="14" w:name="_Hlk94534778"/>
+      <w:bookmarkStart w:id="12" w:name="_Hlk94534778"/>
       <w:r>
         <w:t>CCL</w:t>
       </w:r>
@@ -3635,8 +3629,84 @@
         </w:numPr>
       </w:pPr>
       <w:r>
+        <w:t xml:space="preserve">Apprentissage acquis : Réponse à la récompense disparait </w:t>
+      </w:r>
+    </w:p>
+    <w:p>
+      <w:pPr>
+        <w:pStyle w:val="ListParagraph"/>
+        <w:numPr>
+          <w:ilvl w:val="4"/>
+          <w:numId w:val="2"/>
+        </w:numPr>
+      </w:pPr>
+      <w:r>
         <w:lastRenderedPageBreak/>
-        <w:t xml:space="preserve">Apprentissage acquis : Réponse à la récompense disparait </w:t>
+        <w:t xml:space="preserve">Omission de la récompense : inhibition des neurones au moment </w:t>
+      </w:r>
+      <w:r>
+        <w:t>où</w:t>
+      </w:r>
+      <w:r>
+        <w:t xml:space="preserve"> la récompense aurait dû être donnée</w:t>
+      </w:r>
+    </w:p>
+    <w:bookmarkEnd w:id="12"/>
+    <w:p>
+      <w:pPr>
+        <w:pStyle w:val="ListParagraph"/>
+        <w:numPr>
+          <w:ilvl w:val="2"/>
+          <w:numId w:val="2"/>
+        </w:numPr>
+      </w:pPr>
+      <w:r>
+        <w:t>Chez l’humain :</w:t>
+      </w:r>
+      <w:r>
+        <w:t xml:space="preserve"> Parkinson </w:t>
+      </w:r>
+    </w:p>
+    <w:p>
+      <w:pPr>
+        <w:pStyle w:val="ListParagraph"/>
+        <w:numPr>
+          <w:ilvl w:val="3"/>
+          <w:numId w:val="2"/>
+        </w:numPr>
+      </w:pPr>
+      <w:r>
+        <w:t xml:space="preserve">Stade avancé de Parkinson -&gt; implantation d’électrodes au niveau de la substance noire pour augmenter le niveau tonique de dopamine au niveau du noyau caudé </w:t>
+      </w:r>
+    </w:p>
+    <w:p>
+      <w:pPr>
+        <w:pStyle w:val="ListParagraph"/>
+        <w:numPr>
+          <w:ilvl w:val="3"/>
+          <w:numId w:val="2"/>
+        </w:numPr>
+      </w:pPr>
+      <w:r>
+        <w:t>Tache : Deux cartes rouges</w:t>
+      </w:r>
+      <w:r>
+        <w:t>/bleu : rouge -&gt; argent, bleu -&gt; rien</w:t>
+      </w:r>
+    </w:p>
+    <w:p>
+      <w:pPr>
+        <w:pStyle w:val="ListParagraph"/>
+        <w:numPr>
+          <w:ilvl w:val="3"/>
+          <w:numId w:val="2"/>
+        </w:numPr>
+      </w:pPr>
+      <w:r>
+        <w:t>Résultat : Choix carte rouge</w:t>
+      </w:r>
+      <w:r>
+        <w:t xml:space="preserve"> -&gt; récompense</w:t>
       </w:r>
     </w:p>
     <w:p>
@@ -3648,29 +3718,19 @@
         </w:numPr>
       </w:pPr>
       <w:r>
-        <w:t xml:space="preserve">Omission de la récompense : inhibition des neurones au moment </w:t>
-      </w:r>
-      <w:r>
-        <w:t>où</w:t>
-      </w:r>
-      <w:r>
-        <w:t xml:space="preserve"> la récompense aurait dû être donnée</w:t>
-      </w:r>
-    </w:p>
-    <w:bookmarkEnd w:id="14"/>
-    <w:p>
-      <w:pPr>
-        <w:pStyle w:val="ListParagraph"/>
-        <w:numPr>
-          <w:ilvl w:val="2"/>
-          <w:numId w:val="2"/>
-        </w:numPr>
-      </w:pPr>
-      <w:r>
-        <w:t>Chez l’humain :</w:t>
-      </w:r>
-      <w:r>
-        <w:t xml:space="preserve"> Parkinson </w:t>
+        <w:t xml:space="preserve">Début de l’apprentissage : réponse phasique 200ms après la récompense </w:t>
+      </w:r>
+    </w:p>
+    <w:p>
+      <w:pPr>
+        <w:pStyle w:val="ListParagraph"/>
+        <w:numPr>
+          <w:ilvl w:val="4"/>
+          <w:numId w:val="2"/>
+        </w:numPr>
+      </w:pPr>
+      <w:r>
+        <w:t>Fin de l’apprentissage : réponse phasique précédente presque disparu</w:t>
       </w:r>
     </w:p>
     <w:p>
@@ -3682,8 +3742,99 @@
         </w:numPr>
       </w:pPr>
       <w:r>
-        <w:t xml:space="preserve">Stade avancé de Parkinson -&gt; implantation d’électrodes au niveau de la substance noire pour augmenter le niveau tonique de dopamine au niveau du noyau caudé </w:t>
-      </w:r>
+        <w:t xml:space="preserve">Résultat </w:t>
+      </w:r>
+      <w:r>
+        <w:t>omission</w:t>
+      </w:r>
+      <w:r>
+        <w:t xml:space="preserve"> de la récompense :</w:t>
+      </w:r>
+    </w:p>
+    <w:p>
+      <w:pPr>
+        <w:pStyle w:val="ListParagraph"/>
+        <w:numPr>
+          <w:ilvl w:val="4"/>
+          <w:numId w:val="2"/>
+        </w:numPr>
+      </w:pPr>
+      <w:r>
+        <w:t>Début de l</w:t>
+      </w:r>
+      <w:r>
+        <w:t xml:space="preserve">’apprentissage : rien </w:t>
+      </w:r>
+    </w:p>
+    <w:p>
+      <w:pPr>
+        <w:pStyle w:val="ListParagraph"/>
+        <w:numPr>
+          <w:ilvl w:val="4"/>
+          <w:numId w:val="2"/>
+        </w:numPr>
+      </w:pPr>
+      <w:r>
+        <w:t>Fin de l’apprentissage : diminution de la réponse dopaminergique</w:t>
+      </w:r>
+    </w:p>
+    <w:p>
+      <w:pPr>
+        <w:pStyle w:val="ListParagraph"/>
+        <w:numPr>
+          <w:ilvl w:val="2"/>
+          <w:numId w:val="2"/>
+        </w:numPr>
+        <w:rPr>
+          <w:lang w:val="en-US"/>
+        </w:rPr>
+      </w:pPr>
+      <w:r>
+        <w:rPr>
+          <w:lang w:val="en-US"/>
+        </w:rPr>
+        <w:t xml:space="preserve">EXP </w:t>
+      </w:r>
+      <w:proofErr w:type="spellStart"/>
+      <w:r>
+        <w:rPr>
+          <w:lang w:val="en-US"/>
+        </w:rPr>
+        <w:t>humain</w:t>
+      </w:r>
+      <w:proofErr w:type="spellEnd"/>
+      <w:r>
+        <w:rPr>
+          <w:lang w:val="en-US"/>
+        </w:rPr>
+        <w:t xml:space="preserve"> normal </w:t>
+      </w:r>
+      <w:r>
+        <w:rPr>
+          <w:lang w:val="en-US"/>
+        </w:rPr>
+        <w:t>IRM:</w:t>
+      </w:r>
+      <w:r>
+        <w:rPr>
+          <w:lang w:val="en-US"/>
+        </w:rPr>
+        <w:t xml:space="preserve"> John</w:t>
+      </w:r>
+      <w:r>
+        <w:rPr>
+          <w:lang w:val="en-US"/>
+        </w:rPr>
+        <w:t xml:space="preserve"> </w:t>
+      </w:r>
+      <w:proofErr w:type="spellStart"/>
+      <w:r>
+        <w:rPr>
+          <w:lang w:val="en-US"/>
+        </w:rPr>
+        <w:t>O’Doherty</w:t>
+      </w:r>
+      <w:proofErr w:type="spellEnd"/>
     </w:p>
     <w:p>
       <w:pPr>
@@ -3694,10 +3845,13 @@
         </w:numPr>
       </w:pPr>
       <w:r>
-        <w:t>Tache : Deux cartes rouges</w:t>
-      </w:r>
-      <w:r>
-        <w:t>/bleu : rouge -&gt; argent, bleu -&gt; rien</w:t>
+        <w:t xml:space="preserve">Même </w:t>
+      </w:r>
+      <w:r>
+        <w:t>EXP que chez le si</w:t>
+      </w:r>
+      <w:r>
+        <w:t>nge : image -&gt; bouton -&gt; jus de fruit</w:t>
       </w:r>
     </w:p>
     <w:p>
@@ -3709,10 +3863,7 @@
         </w:numPr>
       </w:pPr>
       <w:r>
-        <w:t>Résultat : Choix carte rouge</w:t>
-      </w:r>
-      <w:r>
-        <w:t xml:space="preserve"> -&gt; récompense</w:t>
+        <w:t xml:space="preserve">IRM réponse hémodynamique au niveau du noyau accumbens </w:t>
       </w:r>
     </w:p>
     <w:p>
@@ -3724,7 +3875,16 @@
         </w:numPr>
       </w:pPr>
       <w:r>
-        <w:t xml:space="preserve">Début de l’apprentissage : réponse phasique 200ms après la récompense </w:t>
+        <w:t xml:space="preserve">Car </w:t>
+      </w:r>
+      <w:r>
+        <w:t>on ne peut pas</w:t>
+      </w:r>
+      <w:r>
+        <w:t xml:space="preserve"> </w:t>
+      </w:r>
+      <w:r>
+        <w:t>mesurer dans le mésencéphale (mauvaise vascularisation/orientation)</w:t>
       </w:r>
     </w:p>
     <w:p>
@@ -3736,7 +3896,16 @@
         </w:numPr>
       </w:pPr>
       <w:r>
-        <w:t>Fin de l’apprentissage : réponse phasique précédente presque disparu</w:t>
+        <w:t xml:space="preserve">Activation du noyau accumbens </w:t>
+      </w:r>
+      <w:r>
+        <w:sym w:font="Wingdings" w:char="F0F3"/>
+      </w:r>
+      <w:r>
+        <w:t xml:space="preserve"> reflète l’activité du système dopaminergique </w:t>
+      </w:r>
+      <w:r>
+        <w:t xml:space="preserve"> </w:t>
       </w:r>
     </w:p>
     <w:p>
@@ -3748,13 +3917,22 @@
         </w:numPr>
       </w:pPr>
       <w:r>
-        <w:t xml:space="preserve">Résultat </w:t>
-      </w:r>
-      <w:r>
-        <w:t>omission</w:t>
-      </w:r>
-      <w:r>
-        <w:t xml:space="preserve"> de la récompense :</w:t>
+        <w:t xml:space="preserve">HP : </w:t>
+      </w:r>
+      <w:r>
+        <w:t xml:space="preserve">modélisation mathématique de la réponse hémodynamique </w:t>
+      </w:r>
+      <w:r>
+        <w:t>pour p</w:t>
+      </w:r>
+      <w:r>
+        <w:t>r</w:t>
+      </w:r>
+      <w:r>
+        <w:t xml:space="preserve">évoir le paterne d’IRM à partir de celui </w:t>
+      </w:r>
+      <w:r>
+        <w:t xml:space="preserve">des neurones dopaminergiques chez le singe </w:t>
       </w:r>
     </w:p>
     <w:p>
@@ -3766,10 +3944,22 @@
         </w:numPr>
       </w:pPr>
       <w:r>
-        <w:t>Début de l</w:t>
-      </w:r>
-      <w:r>
-        <w:t xml:space="preserve">’apprentissage : rien </w:t>
+        <w:t>Début de l’apprentissage</w:t>
+      </w:r>
+      <w:r>
+        <w:t xml:space="preserve"> : réponse hémodynamique </w:t>
+      </w:r>
+    </w:p>
+    <w:p>
+      <w:pPr>
+        <w:pStyle w:val="ListParagraph"/>
+        <w:numPr>
+          <w:ilvl w:val="3"/>
+          <w:numId w:val="2"/>
+        </w:numPr>
+      </w:pPr>
+      <w:r>
+        <w:t>Résultat :</w:t>
       </w:r>
     </w:p>
     <w:p>
@@ -3781,95 +3971,16 @@
         </w:numPr>
       </w:pPr>
       <w:r>
-        <w:t>Fin de l’apprentissage : diminution de la réponse dopaminergique</w:t>
-      </w:r>
-    </w:p>
-    <w:p>
-      <w:pPr>
-        <w:pStyle w:val="ListParagraph"/>
-        <w:numPr>
-          <w:ilvl w:val="2"/>
-          <w:numId w:val="2"/>
-        </w:numPr>
-        <w:rPr>
-          <w:lang w:val="en-US"/>
-        </w:rPr>
-      </w:pPr>
-      <w:r>
-        <w:rPr>
-          <w:lang w:val="en-US"/>
-        </w:rPr>
-        <w:t xml:space="preserve">EXP </w:t>
-      </w:r>
-      <w:proofErr w:type="spellStart"/>
-      <w:r>
-        <w:rPr>
-          <w:lang w:val="en-US"/>
-        </w:rPr>
-        <w:t>humain</w:t>
-      </w:r>
-      <w:proofErr w:type="spellEnd"/>
-      <w:r>
-        <w:rPr>
-          <w:lang w:val="en-US"/>
-        </w:rPr>
-        <w:t xml:space="preserve"> normal </w:t>
-      </w:r>
-      <w:r>
-        <w:rPr>
-          <w:lang w:val="en-US"/>
-        </w:rPr>
-        <w:t>IRM:</w:t>
-      </w:r>
-      <w:r>
-        <w:rPr>
-          <w:lang w:val="en-US"/>
-        </w:rPr>
-        <w:t xml:space="preserve"> John</w:t>
-      </w:r>
-      <w:r>
-        <w:rPr>
-          <w:lang w:val="en-US"/>
-        </w:rPr>
-        <w:t xml:space="preserve"> </w:t>
-      </w:r>
-      <w:proofErr w:type="spellStart"/>
-      <w:r>
-        <w:rPr>
-          <w:lang w:val="en-US"/>
-        </w:rPr>
-        <w:t>O’Doherty</w:t>
-      </w:r>
-      <w:proofErr w:type="spellEnd"/>
-    </w:p>
-    <w:p>
-      <w:pPr>
-        <w:pStyle w:val="ListParagraph"/>
-        <w:numPr>
-          <w:ilvl w:val="3"/>
-          <w:numId w:val="2"/>
-        </w:numPr>
-      </w:pPr>
-      <w:r>
-        <w:t xml:space="preserve">Même </w:t>
-      </w:r>
-      <w:r>
-        <w:t>EXP que chez le si</w:t>
-      </w:r>
-      <w:r>
-        <w:t>nge : image -&gt; bouton -&gt; jus de fruit</w:t>
-      </w:r>
-    </w:p>
-    <w:p>
-      <w:pPr>
-        <w:pStyle w:val="ListParagraph"/>
-        <w:numPr>
-          <w:ilvl w:val="3"/>
-          <w:numId w:val="2"/>
-        </w:numPr>
-      </w:pPr>
-      <w:r>
-        <w:t xml:space="preserve">IRM réponse hémodynamique au niveau du noyau accumbens </w:t>
+        <w:t>Début de l’</w:t>
+      </w:r>
+      <w:r>
+        <w:t>apprentissage</w:t>
+      </w:r>
+      <w:r>
+        <w:t xml:space="preserve"> : </w:t>
+      </w:r>
+      <w:r>
+        <w:t>Suis les paterne prédit par le model !</w:t>
       </w:r>
     </w:p>
     <w:p>
@@ -3881,123 +3992,6 @@
         </w:numPr>
       </w:pPr>
       <w:r>
-        <w:t xml:space="preserve">Car </w:t>
-      </w:r>
-      <w:r>
-        <w:t>on ne peut pas</w:t>
-      </w:r>
-      <w:r>
-        <w:t xml:space="preserve"> </w:t>
-      </w:r>
-      <w:r>
-        <w:t>mesurer dans le mésencéphale (mauvaise vascularisation/orientation)</w:t>
-      </w:r>
-    </w:p>
-    <w:p>
-      <w:pPr>
-        <w:pStyle w:val="ListParagraph"/>
-        <w:numPr>
-          <w:ilvl w:val="4"/>
-          <w:numId w:val="2"/>
-        </w:numPr>
-      </w:pPr>
-      <w:r>
-        <w:t xml:space="preserve">Activation du noyau accumbens </w:t>
-      </w:r>
-      <w:r>
-        <w:sym w:font="Wingdings" w:char="F0F3"/>
-      </w:r>
-      <w:r>
-        <w:t xml:space="preserve"> reflète l’activité du système dopaminergique </w:t>
-      </w:r>
-      <w:r>
-        <w:t xml:space="preserve"> </w:t>
-      </w:r>
-    </w:p>
-    <w:p>
-      <w:pPr>
-        <w:pStyle w:val="ListParagraph"/>
-        <w:numPr>
-          <w:ilvl w:val="3"/>
-          <w:numId w:val="2"/>
-        </w:numPr>
-      </w:pPr>
-      <w:r>
-        <w:t xml:space="preserve">HP : </w:t>
-      </w:r>
-      <w:r>
-        <w:t xml:space="preserve">modélisation mathématique de la réponse hémodynamique </w:t>
-      </w:r>
-      <w:r>
-        <w:t>pour p</w:t>
-      </w:r>
-      <w:r>
-        <w:t>r</w:t>
-      </w:r>
-      <w:r>
-        <w:t xml:space="preserve">évoir le paterne d’IRM à partir de celui </w:t>
-      </w:r>
-      <w:r>
-        <w:t xml:space="preserve">des neurones dopaminergiques chez le singe </w:t>
-      </w:r>
-    </w:p>
-    <w:p>
-      <w:pPr>
-        <w:pStyle w:val="ListParagraph"/>
-        <w:numPr>
-          <w:ilvl w:val="4"/>
-          <w:numId w:val="2"/>
-        </w:numPr>
-      </w:pPr>
-      <w:r>
-        <w:t>Début de l’apprentissage</w:t>
-      </w:r>
-      <w:r>
-        <w:t xml:space="preserve"> : réponse hémodynamique </w:t>
-      </w:r>
-    </w:p>
-    <w:p>
-      <w:pPr>
-        <w:pStyle w:val="ListParagraph"/>
-        <w:numPr>
-          <w:ilvl w:val="3"/>
-          <w:numId w:val="2"/>
-        </w:numPr>
-      </w:pPr>
-      <w:r>
-        <w:t>Résultat :</w:t>
-      </w:r>
-    </w:p>
-    <w:p>
-      <w:pPr>
-        <w:pStyle w:val="ListParagraph"/>
-        <w:numPr>
-          <w:ilvl w:val="4"/>
-          <w:numId w:val="2"/>
-        </w:numPr>
-      </w:pPr>
-      <w:r>
-        <w:t>Début de l’</w:t>
-      </w:r>
-      <w:r>
-        <w:t>apprentissage</w:t>
-      </w:r>
-      <w:r>
-        <w:t xml:space="preserve"> : </w:t>
-      </w:r>
-      <w:r>
-        <w:t>Suis les paterne prédit par le model !</w:t>
-      </w:r>
-    </w:p>
-    <w:p>
-      <w:pPr>
-        <w:pStyle w:val="ListParagraph"/>
-        <w:numPr>
-          <w:ilvl w:val="4"/>
-          <w:numId w:val="2"/>
-        </w:numPr>
-      </w:pPr>
-      <w:r>
         <w:t xml:space="preserve">Fin de l’apprentissage : same ! </w:t>
       </w:r>
     </w:p>
@@ -4033,11 +4027,9 @@
       <w:r>
         <w:t xml:space="preserve">t </w:t>
       </w:r>
-      <w:proofErr w:type="gramStart"/>
-      <w:r>
-        <w:t>lié</w:t>
-      </w:r>
-      <w:proofErr w:type="gramEnd"/>
+      <w:r>
+        <w:t>liée</w:t>
+      </w:r>
       <w:r>
         <w:t xml:space="preserve"> au renforcement et au drogue </w:t>
       </w:r>
@@ -4068,7 +4060,7 @@
           <w:numId w:val="2"/>
         </w:numPr>
       </w:pPr>
-      <w:bookmarkStart w:id="15" w:name="_Hlk94535466"/>
+      <w:bookmarkStart w:id="13" w:name="_Hlk94535466"/>
       <w:r>
         <w:t>Le sujet cherche à prédire l’intensité du SI</w:t>
       </w:r>
@@ -4415,7 +4407,7 @@
         </w:rPr>
         <w:t xml:space="preserve"> </w:t>
       </w:r>
-      <w:bookmarkEnd w:id="15"/>
+      <w:bookmarkEnd w:id="13"/>
     </w:p>
     <w:p>
       <w:pPr>
@@ -4526,31 +4518,31 @@
         <w:rPr>
           <w:rFonts w:eastAsiaTheme="minorEastAsia"/>
         </w:rPr>
+        <w:t xml:space="preserve">V(Stimulus)= </w:t>
+      </w:r>
+      <w:r>
+        <w:rPr>
+          <w:rFonts w:eastAsiaTheme="minorEastAsia"/>
+        </w:rPr>
+        <w:t>0</w:t>
+      </w:r>
+    </w:p>
+    <w:p>
+      <w:pPr>
+        <w:pStyle w:val="ListParagraph"/>
+        <w:numPr>
+          <w:ilvl w:val="2"/>
+          <w:numId w:val="2"/>
+        </w:numPr>
+        <w:rPr>
+          <w:rFonts w:eastAsiaTheme="minorEastAsia"/>
+        </w:rPr>
+      </w:pPr>
+      <w:r>
+        <w:rPr>
+          <w:rFonts w:eastAsiaTheme="minorEastAsia"/>
+        </w:rPr>
         <w:lastRenderedPageBreak/>
-        <w:t xml:space="preserve">V(Stimulus)= </w:t>
-      </w:r>
-      <w:r>
-        <w:rPr>
-          <w:rFonts w:eastAsiaTheme="minorEastAsia"/>
-        </w:rPr>
-        <w:t>0</w:t>
-      </w:r>
-    </w:p>
-    <w:p>
-      <w:pPr>
-        <w:pStyle w:val="ListParagraph"/>
-        <w:numPr>
-          <w:ilvl w:val="2"/>
-          <w:numId w:val="2"/>
-        </w:numPr>
-        <w:rPr>
-          <w:rFonts w:eastAsiaTheme="minorEastAsia"/>
-        </w:rPr>
-      </w:pPr>
-      <w:r>
-        <w:rPr>
-          <w:rFonts w:eastAsiaTheme="minorEastAsia"/>
-        </w:rPr>
         <w:t xml:space="preserve">Surprise : </w:t>
       </w:r>
       <w:r>
@@ -4781,7 +4773,7 @@
           <w:rFonts w:eastAsiaTheme="minorEastAsia"/>
         </w:rPr>
       </w:pPr>
-      <w:bookmarkStart w:id="16" w:name="_Hlk94874902"/>
+      <w:bookmarkStart w:id="14" w:name="_Hlk94874902"/>
       <w:r>
         <w:rPr>
           <w:rFonts w:eastAsiaTheme="minorEastAsia"/>
@@ -4820,7 +4812,7 @@
         <w:t>// Nouvelle HP : Le système dopaminergique implémente l’erreur de prédiction formalisée par le modèle de Rescorla-Wagner</w:t>
       </w:r>
     </w:p>
-    <w:bookmarkEnd w:id="16"/>
+    <w:bookmarkEnd w:id="14"/>
     <w:p>
       <w:pPr>
         <w:pStyle w:val="ListParagraph"/>
@@ -5557,32 +5549,58 @@
         </w:rPr>
         <w:t xml:space="preserve">Voir diapo pour être </w:t>
       </w:r>
+      <w:r>
+        <w:rPr>
+          <w:rFonts w:eastAsiaTheme="minorEastAsia"/>
+        </w:rPr>
+        <w:t>sûr</w:t>
+      </w:r>
+      <w:r>
+        <w:rPr>
+          <w:rFonts w:eastAsiaTheme="minorEastAsia"/>
+        </w:rPr>
+        <w:t>, c’est des exp importantes, y’a des questions dessus</w:t>
+      </w:r>
+    </w:p>
+    <w:p>
+      <w:pPr>
+        <w:pStyle w:val="ListParagraph"/>
+        <w:numPr>
+          <w:ilvl w:val="1"/>
+          <w:numId w:val="2"/>
+        </w:numPr>
+        <w:rPr>
+          <w:rFonts w:eastAsiaTheme="minorEastAsia"/>
+          <w:b/>
+          <w:bCs/>
+        </w:rPr>
+      </w:pPr>
+      <w:r>
+        <w:rPr>
+          <w:rFonts w:eastAsiaTheme="minorEastAsia"/>
+          <w:b/>
+          <w:bCs/>
+        </w:rPr>
+        <w:t xml:space="preserve">Changement dans la réponse </w:t>
+      </w:r>
       <w:proofErr w:type="spellStart"/>
       <w:r>
         <w:rPr>
           <w:rFonts w:eastAsiaTheme="minorEastAsia"/>
-        </w:rPr>
-        <w:t>sur</w:t>
+          <w:b/>
+          <w:bCs/>
+        </w:rPr>
+        <w:t>hémodinamique</w:t>
       </w:r>
       <w:proofErr w:type="spellEnd"/>
       <w:r>
         <w:rPr>
           <w:rFonts w:eastAsiaTheme="minorEastAsia"/>
-        </w:rPr>
-        <w:t>, c’est des exp importantes, y’a des questions dessus</w:t>
-      </w:r>
-    </w:p>
-    <w:p>
-      <w:pPr>
-        <w:pStyle w:val="ListParagraph"/>
-        <w:numPr>
-          <w:ilvl w:val="1"/>
-          <w:numId w:val="2"/>
-        </w:numPr>
-        <w:rPr>
-          <w:rFonts w:eastAsiaTheme="minorEastAsia"/>
-        </w:rPr>
-      </w:pPr>
+          <w:b/>
+          <w:bCs/>
+        </w:rPr>
+        <w:t xml:space="preserve"> par rapport au niveau base </w:t>
+      </w:r>
     </w:p>
     <w:p>
       <w:pPr>
@@ -6032,38 +6050,204 @@
         </w:rPr>
         <w:t>(dans le striatum ventral pour pouvoir inféré l’activité des ND</w:t>
       </w:r>
-      <w:commentRangeStart w:id="17"/>
+      <w:commentRangeStart w:id="15"/>
       <w:r>
         <w:rPr>
           <w:rFonts w:eastAsiaTheme="minorEastAsia"/>
         </w:rPr>
         <w:t>)</w:t>
       </w:r>
-      <w:commentRangeEnd w:id="17"/>
+      <w:commentRangeEnd w:id="15"/>
       <w:r>
         <w:rPr>
           <w:rStyle w:val="CommentReference"/>
         </w:rPr>
-        <w:commentReference w:id="17"/>
-      </w:r>
-    </w:p>
-    <w:p>
-      <w:pPr>
-        <w:pStyle w:val="ListParagraph"/>
-        <w:numPr>
-          <w:ilvl w:val="1"/>
-          <w:numId w:val="2"/>
-        </w:numPr>
-        <w:rPr>
-          <w:rFonts w:eastAsiaTheme="minorEastAsia"/>
-        </w:rPr>
-      </w:pPr>
+        <w:commentReference w:id="15"/>
+      </w:r>
+    </w:p>
+    <w:p>
+      <w:pPr>
+        <w:pStyle w:val="ListParagraph"/>
+        <w:numPr>
+          <w:ilvl w:val="1"/>
+          <w:numId w:val="2"/>
+        </w:numPr>
+        <w:rPr>
+          <w:rFonts w:eastAsiaTheme="minorEastAsia"/>
+        </w:rPr>
+      </w:pPr>
+      <w:r>
+        <w:rPr>
+          <w:rFonts w:eastAsiaTheme="minorEastAsia"/>
+        </w:rPr>
+        <w:t xml:space="preserve">Résultat : </w:t>
+      </w:r>
+    </w:p>
+    <w:p>
+      <w:pPr>
+        <w:pStyle w:val="ListParagraph"/>
+        <w:numPr>
+          <w:ilvl w:val="2"/>
+          <w:numId w:val="2"/>
+        </w:numPr>
+        <w:rPr>
+          <w:rFonts w:eastAsiaTheme="minorEastAsia"/>
+        </w:rPr>
+      </w:pPr>
+      <w:r>
+        <w:rPr>
+          <w:rFonts w:eastAsiaTheme="minorEastAsia"/>
+        </w:rPr>
+        <w:t>Deux courbe : essais renforcé et essais non renforcé</w:t>
+      </w:r>
+    </w:p>
+    <w:p>
+      <w:pPr>
+        <w:pStyle w:val="ListParagraph"/>
+        <w:numPr>
+          <w:ilvl w:val="2"/>
+          <w:numId w:val="2"/>
+        </w:numPr>
+        <w:rPr>
+          <w:rFonts w:eastAsiaTheme="minorEastAsia"/>
+        </w:rPr>
+      </w:pPr>
+      <w:r>
+        <w:rPr>
+          <w:rFonts w:eastAsiaTheme="minorEastAsia"/>
+        </w:rPr>
+        <w:t xml:space="preserve">Y = changement de la réponse hémodynamique par rapport au niveau de base </w:t>
+      </w:r>
+    </w:p>
+    <w:p>
+      <w:pPr>
+        <w:pStyle w:val="ListParagraph"/>
+        <w:numPr>
+          <w:ilvl w:val="2"/>
+          <w:numId w:val="2"/>
+        </w:numPr>
+        <w:rPr>
+          <w:rFonts w:eastAsiaTheme="minorEastAsia"/>
+        </w:rPr>
+      </w:pPr>
+      <w:r>
+        <w:rPr>
+          <w:rFonts w:eastAsiaTheme="minorEastAsia"/>
+        </w:rPr>
+        <w:t xml:space="preserve">Positif -&gt; surprise positive // négatif -&gt; surprise négative </w:t>
+      </w:r>
+    </w:p>
+    <w:p>
+      <w:pPr>
+        <w:pStyle w:val="ListParagraph"/>
+        <w:numPr>
+          <w:ilvl w:val="2"/>
+          <w:numId w:val="2"/>
+        </w:numPr>
+        <w:rPr>
+          <w:rFonts w:eastAsiaTheme="minorEastAsia"/>
+        </w:rPr>
+      </w:pPr>
+      <w:r>
+        <w:rPr>
+          <w:rFonts w:eastAsiaTheme="minorEastAsia"/>
+        </w:rPr>
+        <w:lastRenderedPageBreak/>
+        <w:t xml:space="preserve">Essais renforcé et proba faible -&gt; surprise positive -&gt; y positive </w:t>
+      </w:r>
+    </w:p>
+    <w:p>
+      <w:pPr>
+        <w:pStyle w:val="ListParagraph"/>
+        <w:numPr>
+          <w:ilvl w:val="2"/>
+          <w:numId w:val="2"/>
+        </w:numPr>
+        <w:rPr>
+          <w:rFonts w:eastAsiaTheme="minorEastAsia"/>
+        </w:rPr>
+      </w:pPr>
+      <w:r>
+        <w:rPr>
+          <w:rFonts w:eastAsiaTheme="minorEastAsia"/>
+        </w:rPr>
+        <w:t xml:space="preserve">Essais renforcé et proba forte -&gt; surprise faible -&gt; y proche de </w:t>
+      </w:r>
+      <w:proofErr w:type="spellStart"/>
+      <w:r>
+        <w:rPr>
+          <w:rFonts w:eastAsiaTheme="minorEastAsia"/>
+        </w:rPr>
+        <w:t>zero</w:t>
+      </w:r>
+      <w:proofErr w:type="spellEnd"/>
+    </w:p>
+    <w:p>
+      <w:pPr>
+        <w:pStyle w:val="ListParagraph"/>
+        <w:numPr>
+          <w:ilvl w:val="2"/>
+          <w:numId w:val="2"/>
+        </w:numPr>
+        <w:rPr>
+          <w:rFonts w:eastAsiaTheme="minorEastAsia"/>
+        </w:rPr>
+      </w:pPr>
+      <w:proofErr w:type="spellStart"/>
+      <w:r>
+        <w:rPr>
+          <w:rFonts w:eastAsiaTheme="minorEastAsia"/>
+        </w:rPr>
+        <w:t>Essas</w:t>
+      </w:r>
+      <w:proofErr w:type="spellEnd"/>
+      <w:r>
+        <w:rPr>
+          <w:rFonts w:eastAsiaTheme="minorEastAsia"/>
+        </w:rPr>
+        <w:t xml:space="preserve"> renforcé proba = 1 -&gt; surprise nul -&gt; y=0</w:t>
+      </w:r>
+    </w:p>
+    <w:p>
+      <w:pPr>
+        <w:pStyle w:val="ListParagraph"/>
+        <w:numPr>
+          <w:ilvl w:val="2"/>
+          <w:numId w:val="2"/>
+        </w:numPr>
+        <w:rPr>
+          <w:rFonts w:eastAsiaTheme="minorEastAsia"/>
+        </w:rPr>
+      </w:pPr>
+      <w:r>
+        <w:rPr>
+          <w:rFonts w:eastAsiaTheme="minorEastAsia"/>
+        </w:rPr>
+        <w:t>Essais non renforcé et proba = 0 -&gt; surprise nul -&gt; y=0</w:t>
+      </w:r>
+    </w:p>
+    <w:p>
+      <w:pPr>
+        <w:pStyle w:val="ListParagraph"/>
+        <w:numPr>
+          <w:ilvl w:val="2"/>
+          <w:numId w:val="2"/>
+        </w:numPr>
+        <w:rPr>
+          <w:rFonts w:eastAsiaTheme="minorEastAsia"/>
+        </w:rPr>
+      </w:pPr>
+      <w:r>
+        <w:rPr>
+          <w:rFonts w:eastAsiaTheme="minorEastAsia"/>
+        </w:rPr>
+        <w:t xml:space="preserve">Essais non renforcé et proba faible -&gt; surprise faible -&gt; y négatif </w:t>
+      </w:r>
       <w:r>
         <w:rPr>
           <w:rFonts w:eastAsiaTheme="minorEastAsia"/>
           <w:noProof/>
         </w:rPr>
-        <w:lastRenderedPageBreak/>
         <w:drawing>
           <wp:anchor distT="0" distB="0" distL="114300" distR="114300" simplePos="0" relativeHeight="251671552" behindDoc="0" locked="0" layoutInCell="1" allowOverlap="1" wp14:anchorId="211580CD" wp14:editId="6737189F">
             <wp:simplePos x="0" y="0"/>
@@ -6152,7 +6336,7 @@
           <w:rFonts w:eastAsiaTheme="minorEastAsia"/>
         </w:rPr>
       </w:pPr>
-      <w:bookmarkStart w:id="18" w:name="_Hlk94877398"/>
+      <w:bookmarkStart w:id="16" w:name="_Hlk94877398"/>
       <w:r>
         <w:rPr>
           <w:rFonts w:eastAsiaTheme="minorEastAsia"/>
@@ -6339,7 +6523,6 @@
         <w:t xml:space="preserve"> </w:t>
       </w:r>
       <w:proofErr w:type="spellStart"/>
-      <w:proofErr w:type="gramStart"/>
       <w:r>
         <w:rPr>
           <w:rFonts w:eastAsiaTheme="minorEastAsia"/>
@@ -6353,47 +6536,39 @@
           <w:rFonts w:eastAsiaTheme="minorEastAsia"/>
           <w:lang w:val="en-US"/>
         </w:rPr>
-        <w:t> :</w:t>
-      </w:r>
-      <w:proofErr w:type="gramEnd"/>
+        <w:t xml:space="preserve"> : X : small </w:t>
+      </w:r>
+      <w:proofErr w:type="spellStart"/>
       <w:r>
         <w:rPr>
           <w:rFonts w:eastAsiaTheme="minorEastAsia"/>
           <w:lang w:val="en-US"/>
         </w:rPr>
-        <w:t xml:space="preserve"> X : small </w:t>
-      </w:r>
-      <w:proofErr w:type="spellStart"/>
+        <w:t>ou</w:t>
+      </w:r>
+      <w:proofErr w:type="spellEnd"/>
       <w:r>
         <w:rPr>
           <w:rFonts w:eastAsiaTheme="minorEastAsia"/>
           <w:lang w:val="en-US"/>
         </w:rPr>
-        <w:t>ou</w:t>
-      </w:r>
-      <w:proofErr w:type="spellEnd"/>
+        <w:t xml:space="preserve"> medium </w:t>
+      </w:r>
       <w:r>
         <w:rPr>
           <w:rFonts w:eastAsiaTheme="minorEastAsia"/>
           <w:lang w:val="en-US"/>
         </w:rPr>
-        <w:t xml:space="preserve"> medium </w:t>
+        <w:t xml:space="preserve">-&gt; small &lt; V(X) &lt; medium -&gt; </w:t>
       </w:r>
       <w:r>
         <w:rPr>
           <w:rFonts w:eastAsiaTheme="minorEastAsia"/>
           <w:lang w:val="en-US"/>
         </w:rPr>
-        <w:t xml:space="preserve">-&gt; small &lt; V(X) &lt; medium -&gt; </w:t>
-      </w:r>
-      <w:r>
-        <w:rPr>
-          <w:rFonts w:eastAsiaTheme="minorEastAsia"/>
-          <w:lang w:val="en-US"/>
-        </w:rPr>
         <w:t xml:space="preserve">I &gt; 0 </w:t>
       </w:r>
-      <w:bookmarkEnd w:id="18"/>
+      <w:bookmarkEnd w:id="16"/>
     </w:p>
     <w:p>
       <w:pPr>
@@ -6499,19 +6674,11 @@
           <w:rFonts w:eastAsiaTheme="minorEastAsia"/>
         </w:rPr>
       </w:pPr>
-      <w:proofErr w:type="gramStart"/>
-      <w:r>
-        <w:rPr>
-          <w:rFonts w:eastAsiaTheme="minorEastAsia"/>
-        </w:rPr>
-        <w:t>conditionnement</w:t>
-      </w:r>
-      <w:proofErr w:type="gramEnd"/>
-      <w:r>
-        <w:rPr>
-          <w:rFonts w:eastAsiaTheme="minorEastAsia"/>
-        </w:rPr>
-        <w:t xml:space="preserve"> opérant rien compris </w:t>
+      <w:r>
+        <w:rPr>
+          <w:rFonts w:eastAsiaTheme="minorEastAsia"/>
+        </w:rPr>
+        <w:t xml:space="preserve">conditionnement opérant rien compris </w:t>
       </w:r>
     </w:p>
     <w:p>
@@ -6561,21 +6728,7 @@
         <w:rPr>
           <w:rFonts w:eastAsiaTheme="minorEastAsia"/>
         </w:rPr>
-        <w:t xml:space="preserve">Travail à la marge car les réseaux de neurone </w:t>
-      </w:r>
-      <w:proofErr w:type="gramStart"/>
-      <w:r>
-        <w:rPr>
-          <w:rFonts w:eastAsiaTheme="minorEastAsia"/>
-        </w:rPr>
-        <w:t>n’était</w:t>
-      </w:r>
-      <w:proofErr w:type="gramEnd"/>
-      <w:r>
-        <w:rPr>
-          <w:rFonts w:eastAsiaTheme="minorEastAsia"/>
-        </w:rPr>
-        <w:t xml:space="preserve"> pas à la mode</w:t>
+        <w:t>Travail à la marge car les réseaux de neurone n’était pas à la mode</w:t>
       </w:r>
     </w:p>
     <w:p>
@@ -6725,21 +6878,7 @@
         <w:rPr>
           <w:rFonts w:eastAsiaTheme="minorEastAsia"/>
         </w:rPr>
-        <w:t>« </w:t>
-      </w:r>
-      <w:proofErr w:type="gramStart"/>
-      <w:r>
-        <w:rPr>
-          <w:rFonts w:eastAsiaTheme="minorEastAsia"/>
-        </w:rPr>
-        <w:t>on</w:t>
-      </w:r>
-      <w:proofErr w:type="gramEnd"/>
-      <w:r>
-        <w:rPr>
-          <w:rFonts w:eastAsiaTheme="minorEastAsia"/>
-        </w:rPr>
-        <w:t xml:space="preserve"> veut un truc qui prend en compte le temps et modifie en direct les poids » -&gt; modifie RW -&gt; </w:t>
+        <w:t xml:space="preserve">« on veut un truc qui prend en compte le temps et modifie en direct les poids » -&gt; modifie RW -&gt; </w:t>
       </w:r>
     </w:p>
     <w:p>
@@ -6805,13 +6944,7 @@
         <w:rPr>
           <w:rFonts w:eastAsiaTheme="minorEastAsia"/>
         </w:rPr>
-        <w:t xml:space="preserve">-&gt; </w:t>
-      </w:r>
-      <w:r>
-        <w:rPr>
-          <w:rFonts w:eastAsiaTheme="minorEastAsia"/>
-        </w:rPr>
-        <w:t xml:space="preserve">=== Time </w:t>
+        <w:t xml:space="preserve">-&gt; === Time </w:t>
       </w:r>
       <w:proofErr w:type="spellStart"/>
       <w:r>
@@ -7045,6 +7178,7 @@
           <w:b/>
           <w:bCs/>
         </w:rPr>
+        <w:lastRenderedPageBreak/>
         <w:t xml:space="preserve">TD </w:t>
       </w:r>
       <w:proofErr w:type="spellStart"/>
@@ -7115,21 +7249,7 @@
         <w:rPr>
           <w:rFonts w:eastAsiaTheme="minorEastAsia"/>
         </w:rPr>
-        <w:t xml:space="preserve">Ici on </w:t>
-      </w:r>
-      <w:proofErr w:type="gramStart"/>
-      <w:r>
-        <w:rPr>
-          <w:rFonts w:eastAsiaTheme="minorEastAsia"/>
-        </w:rPr>
-        <w:t>vas</w:t>
-      </w:r>
-      <w:proofErr w:type="gramEnd"/>
-      <w:r>
-        <w:rPr>
-          <w:rFonts w:eastAsiaTheme="minorEastAsia"/>
-        </w:rPr>
-        <w:t xml:space="preserve"> faire un </w:t>
+        <w:t xml:space="preserve">Ici on vas faire un </w:t>
       </w:r>
       <w:proofErr w:type="spellStart"/>
       <w:r>
@@ -7161,7 +7281,6 @@
         <w:rPr>
           <w:rFonts w:eastAsiaTheme="minorEastAsia"/>
         </w:rPr>
-        <w:lastRenderedPageBreak/>
         <w:t xml:space="preserve">Renforçateur primaire / secondaire : en RL on parle de </w:t>
       </w:r>
       <w:r>
@@ -7292,25 +7411,7 @@
           <w:rPr>
             <w:rFonts w:ascii="Cambria Math" w:eastAsiaTheme="minorEastAsia" w:hAnsi="Cambria Math"/>
           </w:rPr>
-          <m:t>=</m:t>
-        </m:r>
-        <m:r>
-          <w:rPr>
-            <w:rFonts w:ascii="Cambria Math" w:eastAsiaTheme="minorEastAsia" w:hAnsi="Cambria Math"/>
-          </w:rPr>
-          <m:t>α</m:t>
-        </m:r>
-        <m:r>
-          <w:rPr>
-            <w:rFonts w:ascii="Cambria Math" w:eastAsiaTheme="minorEastAsia" w:hAnsi="Cambria Math"/>
-          </w:rPr>
-          <m:t>(</m:t>
-        </m:r>
-        <m:r>
-          <w:rPr>
-            <w:rFonts w:ascii="Cambria Math" w:eastAsiaTheme="minorEastAsia" w:hAnsi="Cambria Math"/>
-          </w:rPr>
-          <m:t>λ</m:t>
+          <m:t>=α(λ</m:t>
         </m:r>
         <m:d>
           <m:dPr>
@@ -7376,13 +7477,7 @@
               <w:rPr>
                 <w:rFonts w:ascii="Cambria Math" w:eastAsiaTheme="minorEastAsia" w:hAnsi="Cambria Math"/>
               </w:rPr>
-              <m:t>n</m:t>
-            </m:r>
-            <m:r>
-              <w:rPr>
-                <w:rFonts w:ascii="Cambria Math" w:eastAsiaTheme="minorEastAsia" w:hAnsi="Cambria Math"/>
-              </w:rPr>
-              <m:t>+1</m:t>
+              <m:t>n+1</m:t>
             </m:r>
           </m:e>
         </m:d>
@@ -7447,24 +7542,8 @@
         <w:rPr>
           <w:rFonts w:eastAsiaTheme="minorEastAsia"/>
         </w:rPr>
-        <w:t xml:space="preserve"> </w:t>
-      </w:r>
-      <w:proofErr w:type="gramStart"/>
-      <w:r>
-        <w:rPr>
-          <w:rFonts w:eastAsiaTheme="minorEastAsia"/>
-        </w:rPr>
-        <w:t>a</w:t>
-      </w:r>
-      <w:proofErr w:type="spellStart"/>
-      <w:r>
-        <w:rPr>
-          <w:rFonts w:eastAsiaTheme="minorEastAsia"/>
-        </w:rPr>
-        <w:t>vec</w:t>
-      </w:r>
-      <w:proofErr w:type="spellEnd"/>
-      <w:proofErr w:type="gramEnd"/>
+        <w:t xml:space="preserve"> avec</w:t>
+      </w:r>
       <w:r>
         <w:rPr>
           <w:rFonts w:eastAsiaTheme="minorEastAsia"/>
@@ -7517,21 +7596,7 @@
         <w:rPr>
           <w:rFonts w:eastAsiaTheme="minorEastAsia"/>
         </w:rPr>
-        <w:t xml:space="preserve"> </w:t>
-      </w:r>
-      <w:proofErr w:type="spellStart"/>
-      <w:r>
-        <w:rPr>
-          <w:rFonts w:eastAsiaTheme="minorEastAsia"/>
-        </w:rPr>
-        <w:t>prédition</w:t>
-      </w:r>
-      <w:proofErr w:type="spellEnd"/>
-      <w:r>
-        <w:rPr>
-          <w:rFonts w:eastAsiaTheme="minorEastAsia"/>
-        </w:rPr>
-        <w:t xml:space="preserve"> ou valeur actuelle </w:t>
+        <w:t xml:space="preserve"> prédition ou valeur actuelle </w:t>
       </w:r>
     </w:p>
     <w:p>
@@ -7696,7 +7761,7 @@
       </w:r>
     </w:p>
   </w:comment>
-  <w:comment w:id="7" w:author="Charles Vin [2]" w:date="2022-01-25T16:00:00Z" w:initials="CV">
+  <w:comment w:id="8" w:author="Charles Vin" w:date="2022-01-31T15:03:00Z" w:initials="CV">
     <w:p>
       <w:pPr>
         <w:pStyle w:val="CommentText"/>
@@ -7708,19 +7773,30 @@
         <w:annotationRef/>
       </w:r>
       <w:r>
-        <w:t>Manque des infos aussi</w:t>
-      </w:r>
-    </w:p>
+        <w:t xml:space="preserve">Même Chose ? </w:t>
+      </w:r>
+    </w:p>
+  </w:comment>
+  <w:comment w:id="9" w:author="Charles Vin [2]" w:date="2022-02-05T13:46:00Z" w:initials="CV">
     <w:p>
       <w:pPr>
         <w:pStyle w:val="CommentText"/>
       </w:pPr>
       <w:r>
-        <w:t>C’est les rats</w:t>
+        <w:rPr>
+          <w:rStyle w:val="CommentReference"/>
+        </w:rPr>
+        <w:annotationRef/>
+      </w:r>
+      <w:r>
+        <w:t xml:space="preserve">Analyse des rapports clinique de Robert par Ken ou analyse des études chez parkinson également </w:t>
+      </w:r>
+      <w:r>
+        <w:t xml:space="preserve">les deux </w:t>
       </w:r>
     </w:p>
   </w:comment>
-  <w:comment w:id="8" w:author="Charles Vin [2]" w:date="2022-02-05T13:38:00Z" w:initials="CV">
+  <w:comment w:id="10" w:author="Charles Vin [2]" w:date="2022-02-05T13:47:00Z" w:initials="CV">
     <w:p>
       <w:pPr>
         <w:pStyle w:val="CommentText"/>
@@ -7732,62 +7808,11 @@
         <w:annotationRef/>
       </w:r>
       <w:r>
-        <w:t xml:space="preserve">On parle de quel effets ? </w:t>
+        <w:t>Voir aussi le commentaire dans les questions</w:t>
       </w:r>
     </w:p>
   </w:comment>
-  <w:comment w:id="10" w:author="Charles Vin" w:date="2022-01-31T15:03:00Z" w:initials="CV">
-    <w:p>
-      <w:pPr>
-        <w:pStyle w:val="CommentText"/>
-      </w:pPr>
-      <w:r>
-        <w:rPr>
-          <w:rStyle w:val="CommentReference"/>
-        </w:rPr>
-        <w:annotationRef/>
-      </w:r>
-      <w:r>
-        <w:t xml:space="preserve">Même Chose ? </w:t>
-      </w:r>
-    </w:p>
-  </w:comment>
-  <w:comment w:id="11" w:author="Charles Vin [2]" w:date="2022-02-05T13:46:00Z" w:initials="CV">
-    <w:p>
-      <w:pPr>
-        <w:pStyle w:val="CommentText"/>
-      </w:pPr>
-      <w:r>
-        <w:rPr>
-          <w:rStyle w:val="CommentReference"/>
-        </w:rPr>
-        <w:annotationRef/>
-      </w:r>
-      <w:r>
-        <w:t xml:space="preserve">Analyse des rapports clinique de Robert par Ken ou analyse des études chez parkinson également </w:t>
-      </w:r>
-      <w:r>
-        <w:t xml:space="preserve">les deux </w:t>
-      </w:r>
-    </w:p>
-  </w:comment>
-  <w:comment w:id="12" w:author="Charles Vin [2]" w:date="2022-02-05T13:47:00Z" w:initials="CV">
-    <w:p>
-      <w:pPr>
-        <w:pStyle w:val="CommentText"/>
-      </w:pPr>
-      <w:r>
-        <w:rPr>
-          <w:rStyle w:val="CommentReference"/>
-        </w:rPr>
-        <w:annotationRef/>
-      </w:r>
-      <w:r>
-        <w:t>Voir aussi le commentaire dans les questions</w:t>
-      </w:r>
-    </w:p>
-  </w:comment>
-  <w:comment w:id="17" w:author="Charles Vin" w:date="2022-02-04T14:26:00Z" w:initials="CV">
+  <w:comment w:id="15" w:author="Charles Vin" w:date="2022-02-04T14:26:00Z" w:initials="CV">
     <w:p>
       <w:pPr>
         <w:pStyle w:val="CommentText"/>
@@ -7811,8 +7836,6 @@
   <w15:commentEx w15:paraId="78CD0B25" w15:done="0"/>
   <w15:commentEx w15:paraId="7B499827" w15:paraIdParent="78CD0B25" w15:done="0"/>
   <w15:commentEx w15:paraId="13A04BA3" w15:done="0"/>
-  <w15:commentEx w15:paraId="3E3A366A" w15:done="0"/>
-  <w15:commentEx w15:paraId="0A8B96EA" w15:paraIdParent="3E3A366A" w15:done="0"/>
   <w15:commentEx w15:paraId="2A7C3634" w15:done="0"/>
   <w15:commentEx w15:paraId="2B1E7E66" w15:paraIdParent="2A7C3634" w15:done="0"/>
   <w15:commentEx w15:paraId="1881B75E" w15:paraIdParent="2A7C3634" w15:done="0"/>
@@ -7825,8 +7848,6 @@
   <w16cex:commentExtensible w16cex:durableId="259823DB" w16cex:dateUtc="2022-01-23T17:58:00Z"/>
   <w16cex:commentExtensible w16cex:durableId="25A8FEA3" w16cex:dateUtc="2022-02-05T12:48:00Z"/>
   <w16cex:commentExtensible w16cex:durableId="25A27725" w16cex:dateUtc="2022-01-31T13:56:00Z"/>
-  <w16cex:commentExtensible w16cex:durableId="259A9D0E" w16cex:dateUtc="2022-01-25T15:00:00Z"/>
-  <w16cex:commentExtensible w16cex:durableId="25A8FC47" w16cex:dateUtc="2022-02-05T12:38:00Z"/>
   <w16cex:commentExtensible w16cex:durableId="25A278CD" w16cex:dateUtc="2022-01-31T14:03:00Z"/>
   <w16cex:commentExtensible w16cex:durableId="25A8FE52" w16cex:dateUtc="2022-02-05T12:46:00Z"/>
   <w16cex:commentExtensible w16cex:durableId="25A8FE6D" w16cex:dateUtc="2022-02-05T12:47:00Z"/>
@@ -7839,8 +7860,6 @@
   <w16cid:commentId w16cid:paraId="78CD0B25" w16cid:durableId="259823DB"/>
   <w16cid:commentId w16cid:paraId="7B499827" w16cid:durableId="25A8FEA3"/>
   <w16cid:commentId w16cid:paraId="13A04BA3" w16cid:durableId="25A27725"/>
-  <w16cid:commentId w16cid:paraId="3E3A366A" w16cid:durableId="259A9D0E"/>
-  <w16cid:commentId w16cid:paraId="0A8B96EA" w16cid:durableId="25A8FC47"/>
   <w16cid:commentId w16cid:paraId="2A7C3634" w16cid:durableId="25A278CD"/>
   <w16cid:commentId w16cid:paraId="2B1E7E66" w16cid:durableId="25A8FE52"/>
   <w16cid:commentId w16cid:paraId="1881B75E" w16cid:durableId="25A8FE6D"/>

</xml_diff>

<commit_message>
TOUT LES TP DE MODEL STAT + opti
</commit_message>
<xml_diff>
--- a/Sciences Cognitives/App&Motiv/Cours.docx
+++ b/Sciences Cognitives/App&Motiv/Cours.docx
@@ -411,15 +411,7 @@
         <w:t>n</w:t>
       </w:r>
       <w:r>
-        <w:t xml:space="preserve">c cérébrale : deux petits noyaux dopaminergiques </w:t>
-      </w:r>
-      <w:proofErr w:type="gramStart"/>
-      <w:r>
-        <w:t>cote</w:t>
-      </w:r>
-      <w:proofErr w:type="gramEnd"/>
-      <w:r>
-        <w:t xml:space="preserve"> a cote</w:t>
+        <w:t>c cérébrale : deux petits noyaux dopaminergiques cote a cote</w:t>
       </w:r>
     </w:p>
     <w:p>
@@ -641,13 +633,8 @@
         </w:numPr>
       </w:pPr>
       <w:r>
-        <w:t xml:space="preserve">Schéma dans </w:t>
-      </w:r>
-      <w:proofErr w:type="gramStart"/>
-      <w:r>
-        <w:t>le diapo</w:t>
-      </w:r>
-      <w:proofErr w:type="gramEnd"/>
+        <w:t>Schéma dans le diapo</w:t>
+      </w:r>
     </w:p>
     <w:p>
       <w:pPr>
@@ -1434,13 +1421,8 @@
       <w:r>
         <w:t>(</w:t>
       </w:r>
-      <w:proofErr w:type="gramStart"/>
-      <w:r>
-        <w:t>lié</w:t>
-      </w:r>
-      <w:proofErr w:type="gramEnd"/>
-      <w:r>
-        <w:t xml:space="preserve"> à la </w:t>
+      <w:r>
+        <w:t xml:space="preserve">lié à la </w:t>
       </w:r>
       <w:r>
         <w:t>Récompense)</w:t>
@@ -2326,15 +2308,7 @@
         </w:numPr>
       </w:pPr>
       <w:r>
-        <w:t xml:space="preserve">Si on </w:t>
-      </w:r>
-      <w:proofErr w:type="gramStart"/>
-      <w:r>
-        <w:t>stimules</w:t>
-      </w:r>
-      <w:proofErr w:type="gramEnd"/>
-      <w:r>
-        <w:t xml:space="preserve"> le </w:t>
+        <w:t xml:space="preserve">Si on stimules le </w:t>
       </w:r>
     </w:p>
     <w:p>
@@ -2857,15 +2831,7 @@
         </w:numPr>
       </w:pPr>
       <w:r>
-        <w:t xml:space="preserve">-&gt; Deux régions du cerveau différente, quel système est impliqué chez </w:t>
-      </w:r>
-      <w:proofErr w:type="gramStart"/>
-      <w:r>
-        <w:t>les goal</w:t>
-      </w:r>
-      <w:proofErr w:type="gramEnd"/>
-      <w:r>
-        <w:t xml:space="preserve"> tracker</w:t>
+        <w:t>-&gt; Deux régions du cerveau différente, quel système est impliqué chez les goal tracker</w:t>
       </w:r>
     </w:p>
     <w:p>
@@ -3329,15 +3295,7 @@
         <w:t xml:space="preserve"> : constante surinterprétation des paroles </w:t>
       </w:r>
       <w:r>
-        <w:t>du patient : « oui il dit ça parce que</w:t>
-      </w:r>
-      <w:proofErr w:type="gramStart"/>
-      <w:r>
-        <w:t xml:space="preserve"> ..</w:t>
-      </w:r>
-      <w:proofErr w:type="gramEnd"/>
-      <w:r>
-        <w:t> »</w:t>
+        <w:t>du patient : « oui il dit ça parce que .. »</w:t>
       </w:r>
       <w:commentRangeEnd w:id="8"/>
       <w:r>
@@ -6118,19 +6076,11 @@
           <w:rFonts w:eastAsiaTheme="minorEastAsia"/>
         </w:rPr>
       </w:pPr>
-      <w:proofErr w:type="gramStart"/>
-      <w:r>
-        <w:rPr>
-          <w:rFonts w:eastAsiaTheme="minorEastAsia"/>
-        </w:rPr>
-        <w:t>Deux courbe</w:t>
-      </w:r>
-      <w:proofErr w:type="gramEnd"/>
-      <w:r>
-        <w:rPr>
-          <w:rFonts w:eastAsiaTheme="minorEastAsia"/>
-        </w:rPr>
-        <w:t xml:space="preserve"> : essais renforcé et essais non renforcé</w:t>
+      <w:r>
+        <w:rPr>
+          <w:rFonts w:eastAsiaTheme="minorEastAsia"/>
+        </w:rPr>
+        <w:t>Deux courbe : essais renforcé et essais non renforcé</w:t>
       </w:r>
     </w:p>
     <w:p>
@@ -6786,21 +6736,7 @@
         <w:rPr>
           <w:rFonts w:eastAsiaTheme="minorEastAsia"/>
         </w:rPr>
-        <w:t xml:space="preserve">Travail à la marge car les réseaux de neurone </w:t>
-      </w:r>
-      <w:proofErr w:type="gramStart"/>
-      <w:r>
-        <w:rPr>
-          <w:rFonts w:eastAsiaTheme="minorEastAsia"/>
-        </w:rPr>
-        <w:t>n’était</w:t>
-      </w:r>
-      <w:proofErr w:type="gramEnd"/>
-      <w:r>
-        <w:rPr>
-          <w:rFonts w:eastAsiaTheme="minorEastAsia"/>
-        </w:rPr>
-        <w:t xml:space="preserve"> pas à la mode</w:t>
+        <w:t>Travail à la marge car les réseaux de neurone n’était pas à la mode</w:t>
       </w:r>
     </w:p>
     <w:p>
@@ -6968,21 +6904,7 @@
         <w:rPr>
           <w:rFonts w:eastAsiaTheme="minorEastAsia"/>
         </w:rPr>
-        <w:t>« </w:t>
-      </w:r>
-      <w:proofErr w:type="gramStart"/>
-      <w:r>
-        <w:rPr>
-          <w:rFonts w:eastAsiaTheme="minorEastAsia"/>
-        </w:rPr>
-        <w:t>on</w:t>
-      </w:r>
-      <w:proofErr w:type="gramEnd"/>
-      <w:r>
-        <w:rPr>
-          <w:rFonts w:eastAsiaTheme="minorEastAsia"/>
-        </w:rPr>
-        <w:t xml:space="preserve"> veut un truc qui prend en compte le temps et modifie en direct les poids » -&gt; modifie RW -&gt; </w:t>
+        <w:t xml:space="preserve">« on veut un truc qui prend en compte le temps et modifie en direct les poids » -&gt; modifie RW -&gt; </w:t>
       </w:r>
     </w:p>
     <w:p>
@@ -7214,21 +7136,7 @@
         <w:rPr>
           <w:rFonts w:eastAsiaTheme="minorEastAsia"/>
         </w:rPr>
-        <w:t xml:space="preserve">Plus proche du conditionnement opérant -&gt; essaye de prédire les actions pour savoir </w:t>
-      </w:r>
-      <w:proofErr w:type="gramStart"/>
-      <w:r>
-        <w:rPr>
-          <w:rFonts w:eastAsiaTheme="minorEastAsia"/>
-        </w:rPr>
-        <w:t>la meilleurs</w:t>
-      </w:r>
-      <w:proofErr w:type="gramEnd"/>
-      <w:r>
-        <w:rPr>
-          <w:rFonts w:eastAsiaTheme="minorEastAsia"/>
-        </w:rPr>
-        <w:t xml:space="preserve"> à prendre</w:t>
+        <w:t>Plus proche du conditionnement opérant -&gt; essaye de prédire les actions pour savoir la meilleurs à prendre</w:t>
       </w:r>
     </w:p>
     <w:p>
@@ -7283,7 +7191,7 @@
       <w:pPr>
         <w:pStyle w:val="ListParagraph"/>
         <w:numPr>
-          <w:ilvl w:val="0"/>
+          <w:ilvl w:val="1"/>
           <w:numId w:val="2"/>
         </w:numPr>
         <w:rPr>
@@ -7297,7 +7205,7 @@
           <w:bCs/>
         </w:rPr>
         <w:lastRenderedPageBreak/>
-        <w:t xml:space="preserve">TD </w:t>
+        <w:t xml:space="preserve"> </w:t>
       </w:r>
       <w:proofErr w:type="spellStart"/>
       <w:r>
@@ -7367,21 +7275,7 @@
         <w:rPr>
           <w:rFonts w:eastAsiaTheme="minorEastAsia"/>
         </w:rPr>
-        <w:t xml:space="preserve">Ici on </w:t>
-      </w:r>
-      <w:proofErr w:type="gramStart"/>
-      <w:r>
-        <w:rPr>
-          <w:rFonts w:eastAsiaTheme="minorEastAsia"/>
-        </w:rPr>
-        <w:t>vas</w:t>
-      </w:r>
-      <w:proofErr w:type="gramEnd"/>
-      <w:r>
-        <w:rPr>
-          <w:rFonts w:eastAsiaTheme="minorEastAsia"/>
-        </w:rPr>
-        <w:t xml:space="preserve"> faire un </w:t>
+        <w:t xml:space="preserve">Ici on vas faire un </w:t>
       </w:r>
       <w:proofErr w:type="spellStart"/>
       <w:r>
@@ -7457,21 +7351,7 @@
         <w:rPr>
           <w:rFonts w:eastAsiaTheme="minorEastAsia"/>
         </w:rPr>
-        <w:t xml:space="preserve">Pour intégrer le fait qu’il n’y a pas de Valeur primaire à chaque </w:t>
-      </w:r>
-      <w:proofErr w:type="gramStart"/>
-      <w:r>
-        <w:rPr>
-          <w:rFonts w:eastAsiaTheme="minorEastAsia"/>
-        </w:rPr>
-        <w:t>essais</w:t>
-      </w:r>
-      <w:proofErr w:type="gramEnd"/>
-      <w:r>
-        <w:rPr>
-          <w:rFonts w:eastAsiaTheme="minorEastAsia"/>
-        </w:rPr>
-        <w:t>, on introduit la valeur secondaire dans l’</w:t>
+        <w:t>Pour intégrer le fait qu’il n’y a pas de Valeur primaire à chaque essais, on introduit la valeur secondaire dans l’</w:t>
       </w:r>
       <w:proofErr w:type="spellStart"/>
       <w:r>
@@ -7702,16 +7582,8 @@
         <w:rPr>
           <w:rFonts w:eastAsiaTheme="minorEastAsia"/>
         </w:rPr>
-        <w:t xml:space="preserve"> </w:t>
-      </w:r>
-      <w:proofErr w:type="gramStart"/>
-      <w:r>
-        <w:rPr>
-          <w:rFonts w:eastAsiaTheme="minorEastAsia"/>
-        </w:rPr>
-        <w:t>avec</w:t>
-      </w:r>
-      <w:proofErr w:type="gramEnd"/>
+        <w:t xml:space="preserve"> avec</w:t>
+      </w:r>
       <w:r>
         <w:rPr>
           <w:rFonts w:eastAsiaTheme="minorEastAsia"/>
@@ -8574,7 +8446,6 @@
         <w:t xml:space="preserve">Mais </w:t>
       </w:r>
       <w:proofErr w:type="spellStart"/>
-      <w:proofErr w:type="gramStart"/>
       <w:r>
         <w:rPr>
           <w:rFonts w:eastAsiaTheme="minorEastAsia"/>
@@ -8582,7 +8453,6 @@
         <w:t>ca</w:t>
       </w:r>
       <w:proofErr w:type="spellEnd"/>
-      <w:proofErr w:type="gramEnd"/>
       <w:r>
         <w:rPr>
           <w:rFonts w:eastAsiaTheme="minorEastAsia"/>
@@ -8619,21 +8489,7 @@
         <w:rPr>
           <w:rFonts w:eastAsiaTheme="minorEastAsia"/>
         </w:rPr>
-        <w:t xml:space="preserve">Il faut valoriser </w:t>
-      </w:r>
-      <w:proofErr w:type="gramStart"/>
-      <w:r>
-        <w:rPr>
-          <w:rFonts w:eastAsiaTheme="minorEastAsia"/>
-        </w:rPr>
-        <w:t>les récompenses proche</w:t>
-      </w:r>
-      <w:proofErr w:type="gramEnd"/>
-      <w:r>
-        <w:rPr>
-          <w:rFonts w:eastAsiaTheme="minorEastAsia"/>
-        </w:rPr>
-        <w:t xml:space="preserve"> dans le temps vs celle loin (100€ maintenant ou dans 3 jours, comme en psychologie) </w:t>
+        <w:t xml:space="preserve">Il faut valoriser les récompenses proche dans le temps vs celle loin (100€ maintenant ou dans 3 jours, comme en psychologie) </w:t>
       </w:r>
     </w:p>
     <w:p>
@@ -9215,7 +9071,6 @@
           <m:t>)</m:t>
         </m:r>
       </m:oMath>
-      <w:proofErr w:type="gramStart"/>
       <w:r>
         <w:rPr>
           <w:rFonts w:eastAsiaTheme="minorEastAsia"/>
@@ -9224,7 +9079,6 @@
         </w:rPr>
         <w:t>d</w:t>
       </w:r>
-      <w:proofErr w:type="gramEnd"/>
     </w:p>
     <w:p>
       <w:pPr>
@@ -10060,21 +9914,7 @@
         <w:rPr>
           <w:rFonts w:eastAsiaTheme="minorEastAsia"/>
         </w:rPr>
-        <w:t xml:space="preserve">Retour sur </w:t>
-      </w:r>
-      <w:proofErr w:type="gramStart"/>
-      <w:r>
-        <w:rPr>
-          <w:rFonts w:eastAsiaTheme="minorEastAsia"/>
-        </w:rPr>
-        <w:t>les neurone</w:t>
-      </w:r>
-      <w:proofErr w:type="gramEnd"/>
-      <w:r>
-        <w:rPr>
-          <w:rFonts w:eastAsiaTheme="minorEastAsia"/>
-        </w:rPr>
-        <w:t xml:space="preserve"> dopaminergique </w:t>
+        <w:t xml:space="preserve">Retour sur les neurone dopaminergique </w:t>
       </w:r>
     </w:p>
     <w:p>
@@ -10092,21 +9932,7 @@
         <w:rPr>
           <w:rFonts w:eastAsiaTheme="minorEastAsia"/>
         </w:rPr>
-        <w:t xml:space="preserve">Le pique juste après le CS vient de la différence entre La prédiction avant le CS et la prédiction après le </w:t>
-      </w:r>
-      <w:proofErr w:type="gramStart"/>
-      <w:r>
-        <w:rPr>
-          <w:rFonts w:eastAsiaTheme="minorEastAsia"/>
-        </w:rPr>
-        <w:t>CS  -</w:t>
-      </w:r>
-      <w:proofErr w:type="gramEnd"/>
-      <w:r>
-        <w:rPr>
-          <w:rFonts w:eastAsiaTheme="minorEastAsia"/>
-        </w:rPr>
-        <w:t xml:space="preserve">&gt; </w:t>
+        <w:t xml:space="preserve">Le pique juste après le CS vient de la différence entre La prédiction avant le CS et la prédiction après le CS  -&gt; </w:t>
       </w:r>
       <w:r>
         <w:rPr>
@@ -10275,7 +10101,6 @@
         <w:t xml:space="preserve">Type d’essai probabilité équiprobable, y’a </w:t>
       </w:r>
       <w:proofErr w:type="spellStart"/>
-      <w:proofErr w:type="gramStart"/>
       <w:r>
         <w:rPr>
           <w:rFonts w:eastAsiaTheme="minorEastAsia"/>
@@ -10283,7 +10108,6 @@
         <w:t>a</w:t>
       </w:r>
       <w:proofErr w:type="spellEnd"/>
-      <w:proofErr w:type="gramEnd"/>
       <w:r>
         <w:rPr>
           <w:rFonts w:eastAsiaTheme="minorEastAsia"/>
@@ -10855,21 +10679,7 @@
         <w:rPr>
           <w:rFonts w:eastAsiaTheme="minorEastAsia"/>
         </w:rPr>
-        <w:t xml:space="preserve">-&gt; </w:t>
-      </w:r>
-      <w:proofErr w:type="gramStart"/>
-      <w:r>
-        <w:rPr>
-          <w:rFonts w:eastAsiaTheme="minorEastAsia"/>
-        </w:rPr>
-        <w:t>ces neurone</w:t>
-      </w:r>
-      <w:proofErr w:type="gramEnd"/>
-      <w:r>
-        <w:rPr>
-          <w:rFonts w:eastAsiaTheme="minorEastAsia"/>
-        </w:rPr>
-        <w:t xml:space="preserve"> semble coder l’incertitude ! </w:t>
+        <w:t xml:space="preserve">-&gt; ces neurone semble coder l’incertitude ! </w:t>
       </w:r>
     </w:p>
     <w:p>
@@ -11415,16 +11225,8 @@
         <w:rPr>
           <w:rFonts w:eastAsiaTheme="minorEastAsia"/>
         </w:rPr>
-        <w:t xml:space="preserve">Son2, son3 déclenche la composante détection, pas </w:t>
-      </w:r>
-      <w:proofErr w:type="gramStart"/>
-      <w:r>
-        <w:rPr>
-          <w:rFonts w:eastAsiaTheme="minorEastAsia"/>
-        </w:rPr>
-        <w:t>les autre</w:t>
-      </w:r>
-      <w:proofErr w:type="gramEnd"/>
+        <w:t>Son2, son3 déclenche la composante détection, pas les autre</w:t>
+      </w:r>
     </w:p>
     <w:p>
       <w:pPr>
@@ -11567,21 +11369,7 @@
         <w:rPr>
           <w:rFonts w:eastAsiaTheme="minorEastAsia"/>
         </w:rPr>
-        <w:t xml:space="preserve">Et </w:t>
-      </w:r>
-      <w:proofErr w:type="gramStart"/>
-      <w:r>
-        <w:rPr>
-          <w:rFonts w:eastAsiaTheme="minorEastAsia"/>
-        </w:rPr>
-        <w:t>la deuxième composante enculé</w:t>
-      </w:r>
-      <w:proofErr w:type="gramEnd"/>
-      <w:r>
-        <w:rPr>
-          <w:rFonts w:eastAsiaTheme="minorEastAsia"/>
-        </w:rPr>
-        <w:t xml:space="preserve"> tu l’as décrit pas</w:t>
+        <w:t>Et la deuxième composante enculé tu l’as décrit pas</w:t>
       </w:r>
       <w:r>
         <w:rPr>
@@ -11913,21 +11701,7 @@
         <w:rPr>
           <w:rFonts w:eastAsiaTheme="minorEastAsia"/>
         </w:rPr>
-        <w:t xml:space="preserve"> la différence entre </w:t>
-      </w:r>
-      <w:proofErr w:type="gramStart"/>
-      <w:r>
-        <w:rPr>
-          <w:rFonts w:eastAsiaTheme="minorEastAsia"/>
-        </w:rPr>
-        <w:t>les situation</w:t>
-      </w:r>
-      <w:proofErr w:type="gramEnd"/>
-      <w:r>
-        <w:rPr>
-          <w:rFonts w:eastAsiaTheme="minorEastAsia"/>
-        </w:rPr>
-        <w:t xml:space="preserve"> de renforcement et de peur (sauf peur c’est plus rapide)</w:t>
+        <w:t xml:space="preserve"> la différence entre les situation de renforcement et de peur (sauf peur c’est plus rapide)</w:t>
       </w:r>
       <w:r>
         <w:rPr>
@@ -11951,16 +11725,8 @@
         <w:rPr>
           <w:rFonts w:eastAsiaTheme="minorEastAsia"/>
         </w:rPr>
-        <w:t xml:space="preserve">Mais le système dopaminergique ne répond pas </w:t>
-      </w:r>
-      <w:proofErr w:type="gramStart"/>
-      <w:r>
-        <w:rPr>
-          <w:rFonts w:eastAsiaTheme="minorEastAsia"/>
-        </w:rPr>
-        <w:t>au conditionnement aversive</w:t>
-      </w:r>
-      <w:proofErr w:type="gramEnd"/>
+        <w:t>Mais le système dopaminergique ne répond pas au conditionnement aversive</w:t>
+      </w:r>
     </w:p>
     <w:p>
       <w:pPr>
@@ -11977,21 +11743,7 @@
         <w:rPr>
           <w:rFonts w:eastAsiaTheme="minorEastAsia"/>
         </w:rPr>
-        <w:t xml:space="preserve">-&gt; donc il doit exister </w:t>
-      </w:r>
-      <w:proofErr w:type="gramStart"/>
-      <w:r>
-        <w:rPr>
-          <w:rFonts w:eastAsiaTheme="minorEastAsia"/>
-        </w:rPr>
-        <w:t>une autre régions</w:t>
-      </w:r>
-      <w:proofErr w:type="gramEnd"/>
-      <w:r>
-        <w:rPr>
-          <w:rFonts w:eastAsiaTheme="minorEastAsia"/>
-        </w:rPr>
-        <w:t xml:space="preserve"> qui implémente la surprise de RW</w:t>
+        <w:t>-&gt; donc il doit exister une autre régions qui implémente la surprise de RW</w:t>
       </w:r>
     </w:p>
     <w:p>
@@ -12247,21 +11999,7 @@
         <w:rPr>
           <w:rFonts w:eastAsiaTheme="minorEastAsia"/>
         </w:rPr>
-        <w:t xml:space="preserve">Choix entre pizza et salade : </w:t>
-      </w:r>
-      <w:proofErr w:type="gramStart"/>
-      <w:r>
-        <w:rPr>
-          <w:rFonts w:eastAsiaTheme="minorEastAsia"/>
-        </w:rPr>
-        <w:t>deux récompense</w:t>
-      </w:r>
-      <w:proofErr w:type="gramEnd"/>
-      <w:r>
-        <w:rPr>
-          <w:rFonts w:eastAsiaTheme="minorEastAsia"/>
-        </w:rPr>
-        <w:t xml:space="preserve"> qui joue le rôle du SC </w:t>
+        <w:t xml:space="preserve">Choix entre pizza et salade : deux récompense qui joue le rôle du SC </w:t>
       </w:r>
     </w:p>
     <w:p>
@@ -12303,21 +12041,7 @@
         <w:rPr>
           <w:rFonts w:eastAsiaTheme="minorEastAsia"/>
         </w:rPr>
-        <w:t xml:space="preserve">Comparaison </w:t>
-      </w:r>
-      <w:proofErr w:type="gramStart"/>
-      <w:r>
-        <w:rPr>
-          <w:rFonts w:eastAsiaTheme="minorEastAsia"/>
-        </w:rPr>
-        <w:t>des valeur</w:t>
-      </w:r>
-      <w:proofErr w:type="gramEnd"/>
-      <w:r>
-        <w:rPr>
-          <w:rFonts w:eastAsiaTheme="minorEastAsia"/>
-        </w:rPr>
-        <w:t xml:space="preserve"> des stimulus </w:t>
+        <w:t xml:space="preserve">Comparaison des valeur des stimulus </w:t>
       </w:r>
       <w:r>
         <w:rPr>
@@ -12453,21 +12177,7 @@
         <w:rPr>
           <w:rFonts w:eastAsiaTheme="minorEastAsia"/>
         </w:rPr>
-        <w:t xml:space="preserve">Permet de comparer </w:t>
-      </w:r>
-      <w:proofErr w:type="gramStart"/>
-      <w:r>
-        <w:rPr>
-          <w:rFonts w:eastAsiaTheme="minorEastAsia"/>
-        </w:rPr>
-        <w:t>plusieurs type</w:t>
-      </w:r>
-      <w:proofErr w:type="gramEnd"/>
-      <w:r>
-        <w:rPr>
-          <w:rFonts w:eastAsiaTheme="minorEastAsia"/>
-        </w:rPr>
-        <w:t xml:space="preserve"> de plaisir : aller au restaurant ou aller au musée </w:t>
+        <w:t xml:space="preserve">Permet de comparer plusieurs type de plaisir : aller au restaurant ou aller au musée </w:t>
       </w:r>
     </w:p>
     <w:p>
@@ -12606,21 +12316,7 @@
         <w:rPr>
           <w:rFonts w:eastAsiaTheme="minorEastAsia"/>
         </w:rPr>
-        <w:t>(</w:t>
-      </w:r>
-      <w:proofErr w:type="gramStart"/>
-      <w:r>
-        <w:rPr>
-          <w:rFonts w:eastAsiaTheme="minorEastAsia"/>
-        </w:rPr>
-        <w:t>ici</w:t>
-      </w:r>
-      <w:proofErr w:type="gramEnd"/>
-      <w:r>
-        <w:rPr>
-          <w:rFonts w:eastAsiaTheme="minorEastAsia"/>
-        </w:rPr>
-        <w:t xml:space="preserve"> « pseudo »récompense = </w:t>
+        <w:t xml:space="preserve">(ici « pseudo »récompense = </w:t>
       </w:r>
       <w:r>
         <w:rPr>
@@ -12644,21 +12340,7 @@
         <w:rPr>
           <w:rFonts w:eastAsiaTheme="minorEastAsia"/>
         </w:rPr>
-        <w:t xml:space="preserve">Contrôle : 1 </w:t>
-      </w:r>
-      <w:proofErr w:type="gramStart"/>
-      <w:r>
-        <w:rPr>
-          <w:rFonts w:eastAsiaTheme="minorEastAsia"/>
-        </w:rPr>
-        <w:t>seule prix possible</w:t>
-      </w:r>
-      <w:proofErr w:type="gramEnd"/>
-      <w:r>
-        <w:rPr>
-          <w:rFonts w:eastAsiaTheme="minorEastAsia"/>
-        </w:rPr>
-        <w:t xml:space="preserve"> </w:t>
+        <w:t xml:space="preserve">Contrôle : 1 seule prix possible </w:t>
       </w:r>
     </w:p>
     <w:p>
@@ -13082,21 +12764,7 @@
         <w:rPr>
           <w:rFonts w:eastAsiaTheme="minorEastAsia"/>
         </w:rPr>
-        <w:t xml:space="preserve">-&gt; C’est bien </w:t>
-      </w:r>
-      <w:proofErr w:type="gramStart"/>
-      <w:r>
-        <w:rPr>
-          <w:rFonts w:eastAsiaTheme="minorEastAsia"/>
-        </w:rPr>
-        <w:t>la même régions</w:t>
-      </w:r>
-      <w:proofErr w:type="gramEnd"/>
-      <w:r>
-        <w:rPr>
-          <w:rFonts w:eastAsiaTheme="minorEastAsia"/>
-        </w:rPr>
-        <w:t xml:space="preserve"> quand on fait des cadeaux </w:t>
+        <w:t xml:space="preserve">-&gt; C’est bien la même régions quand on fait des cadeaux </w:t>
       </w:r>
     </w:p>
     <w:p>
@@ -13242,16 +12910,8 @@
         <w:rPr>
           <w:rFonts w:eastAsiaTheme="minorEastAsia"/>
         </w:rPr>
-        <w:t xml:space="preserve"> on peut retrouver </w:t>
-      </w:r>
-      <w:proofErr w:type="gramStart"/>
-      <w:r>
-        <w:rPr>
-          <w:rFonts w:eastAsiaTheme="minorEastAsia"/>
-        </w:rPr>
-        <w:t>la valeur exact</w:t>
-      </w:r>
-      <w:proofErr w:type="gramEnd"/>
+        <w:t xml:space="preserve"> on peut retrouver la valeur exact</w:t>
+      </w:r>
     </w:p>
     <w:p>
       <w:pPr>
@@ -13506,21 +13166,7 @@
         <w:rPr>
           <w:rFonts w:eastAsiaTheme="minorEastAsia"/>
         </w:rPr>
-        <w:t xml:space="preserve">-&gt; Il faut avoir </w:t>
-      </w:r>
-      <w:proofErr w:type="gramStart"/>
-      <w:r>
-        <w:rPr>
-          <w:rFonts w:eastAsiaTheme="minorEastAsia"/>
-        </w:rPr>
-        <w:t>des stratégie</w:t>
-      </w:r>
-      <w:proofErr w:type="gramEnd"/>
-      <w:r>
-        <w:rPr>
-          <w:rFonts w:eastAsiaTheme="minorEastAsia"/>
-        </w:rPr>
-        <w:t xml:space="preserve"> pour ne plus pouvoir changer d’avis </w:t>
+        <w:t xml:space="preserve">-&gt; Il faut avoir des stratégie pour ne plus pouvoir changer d’avis </w:t>
       </w:r>
     </w:p>
     <w:p>
@@ -13566,20 +13212,12 @@
           <w:rFonts w:eastAsiaTheme="minorEastAsia"/>
         </w:rPr>
       </w:pPr>
-      <w:proofErr w:type="gramStart"/>
       <w:r>
         <w:rPr>
           <w:rFonts w:eastAsiaTheme="minorEastAsia"/>
         </w:rPr>
         <w:lastRenderedPageBreak/>
-        <w:t>Quelle régions</w:t>
-      </w:r>
-      <w:proofErr w:type="gramEnd"/>
-      <w:r>
-        <w:rPr>
-          <w:rFonts w:eastAsiaTheme="minorEastAsia"/>
-        </w:rPr>
-        <w:t xml:space="preserve"> du cerveau encode cette évaluation temps/récompense ? </w:t>
+        <w:t xml:space="preserve">Quelle régions du cerveau encode cette évaluation temps/récompense ? </w:t>
       </w:r>
     </w:p>
     <w:p>
@@ -13803,16 +13441,8 @@
         <w:rPr>
           <w:rFonts w:eastAsiaTheme="minorEastAsia"/>
         </w:rPr>
-        <w:t xml:space="preserve">, bien de </w:t>
-      </w:r>
-      <w:proofErr w:type="gramStart"/>
-      <w:r>
-        <w:rPr>
-          <w:rFonts w:eastAsiaTheme="minorEastAsia"/>
-        </w:rPr>
-        <w:t>consommation très varié</w:t>
-      </w:r>
-      <w:proofErr w:type="gramEnd"/>
+        <w:t>, bien de consommation très varié</w:t>
+      </w:r>
       <w:r>
         <w:rPr>
           <w:rFonts w:eastAsiaTheme="minorEastAsia"/>
@@ -13853,16 +13483,80 @@
         <w:rPr>
           <w:rFonts w:eastAsiaTheme="minorEastAsia"/>
         </w:rPr>
-        <w:t xml:space="preserve"> » : création </w:t>
-      </w:r>
-      <w:proofErr w:type="gramStart"/>
-      <w:r>
-        <w:rPr>
-          <w:rFonts w:eastAsiaTheme="minorEastAsia"/>
-        </w:rPr>
-        <w:t>d’une hiérarchie de préférence individuel</w:t>
-      </w:r>
-      <w:proofErr w:type="gramEnd"/>
+        <w:t xml:space="preserve"> » : création d’une hiérarchie de préférence individuel </w:t>
+      </w:r>
+    </w:p>
+    <w:p>
+      <w:pPr>
+        <w:pStyle w:val="ListParagraph"/>
+        <w:numPr>
+          <w:ilvl w:val="2"/>
+          <w:numId w:val="2"/>
+        </w:numPr>
+        <w:rPr>
+          <w:rFonts w:eastAsiaTheme="minorEastAsia"/>
+        </w:rPr>
+      </w:pPr>
+      <w:r>
+        <w:rPr>
+          <w:rFonts w:eastAsiaTheme="minorEastAsia"/>
+        </w:rPr>
+        <w:t xml:space="preserve">Prédiction sur ce qui vas se passer en dehors du scanner sur la base des données d’avant </w:t>
+      </w:r>
+    </w:p>
+    <w:p>
+      <w:pPr>
+        <w:pStyle w:val="ListParagraph"/>
+        <w:numPr>
+          <w:ilvl w:val="1"/>
+          <w:numId w:val="2"/>
+        </w:numPr>
+        <w:rPr>
+          <w:rFonts w:eastAsiaTheme="minorEastAsia"/>
+        </w:rPr>
+      </w:pPr>
+      <w:r>
+        <w:rPr>
+          <w:rFonts w:eastAsiaTheme="minorEastAsia"/>
+        </w:rPr>
+        <w:t>Résultat :</w:t>
+      </w:r>
+    </w:p>
+    <w:p>
+      <w:pPr>
+        <w:pStyle w:val="ListParagraph"/>
+        <w:numPr>
+          <w:ilvl w:val="2"/>
+          <w:numId w:val="2"/>
+        </w:numPr>
+        <w:rPr>
+          <w:rFonts w:eastAsiaTheme="minorEastAsia"/>
+        </w:rPr>
+      </w:pPr>
+      <w:r>
+        <w:rPr>
+          <w:rFonts w:eastAsiaTheme="minorEastAsia"/>
+        </w:rPr>
+        <w:t xml:space="preserve">Oui on peut </w:t>
+      </w:r>
+      <w:r>
+        <w:rPr>
+          <w:rFonts w:eastAsiaTheme="minorEastAsia"/>
+        </w:rPr>
+        <w:t>prédire</w:t>
+      </w:r>
+      <w:r>
+        <w:rPr>
+          <w:rFonts w:eastAsiaTheme="minorEastAsia"/>
+        </w:rPr>
+        <w:t xml:space="preserve"> mais pas </w:t>
+      </w:r>
+      <w:r>
+        <w:rPr>
+          <w:rFonts w:eastAsiaTheme="minorEastAsia"/>
+        </w:rPr>
+        <w:t>parfaitement</w:t>
+      </w:r>
       <w:r>
         <w:rPr>
           <w:rFonts w:eastAsiaTheme="minorEastAsia"/>
@@ -13881,84 +13575,6 @@
           <w:rFonts w:eastAsiaTheme="minorEastAsia"/>
         </w:rPr>
       </w:pPr>
-      <w:r>
-        <w:rPr>
-          <w:rFonts w:eastAsiaTheme="minorEastAsia"/>
-        </w:rPr>
-        <w:t xml:space="preserve">Prédiction sur ce qui vas se passer en dehors du scanner sur la base des données d’avant </w:t>
-      </w:r>
-    </w:p>
-    <w:p>
-      <w:pPr>
-        <w:pStyle w:val="ListParagraph"/>
-        <w:numPr>
-          <w:ilvl w:val="1"/>
-          <w:numId w:val="2"/>
-        </w:numPr>
-        <w:rPr>
-          <w:rFonts w:eastAsiaTheme="minorEastAsia"/>
-        </w:rPr>
-      </w:pPr>
-      <w:r>
-        <w:rPr>
-          <w:rFonts w:eastAsiaTheme="minorEastAsia"/>
-        </w:rPr>
-        <w:t>Résultat :</w:t>
-      </w:r>
-    </w:p>
-    <w:p>
-      <w:pPr>
-        <w:pStyle w:val="ListParagraph"/>
-        <w:numPr>
-          <w:ilvl w:val="2"/>
-          <w:numId w:val="2"/>
-        </w:numPr>
-        <w:rPr>
-          <w:rFonts w:eastAsiaTheme="minorEastAsia"/>
-        </w:rPr>
-      </w:pPr>
-      <w:r>
-        <w:rPr>
-          <w:rFonts w:eastAsiaTheme="minorEastAsia"/>
-        </w:rPr>
-        <w:t xml:space="preserve">Oui on peut </w:t>
-      </w:r>
-      <w:r>
-        <w:rPr>
-          <w:rFonts w:eastAsiaTheme="minorEastAsia"/>
-        </w:rPr>
-        <w:t>prédire</w:t>
-      </w:r>
-      <w:r>
-        <w:rPr>
-          <w:rFonts w:eastAsiaTheme="minorEastAsia"/>
-        </w:rPr>
-        <w:t xml:space="preserve"> mais pas </w:t>
-      </w:r>
-      <w:r>
-        <w:rPr>
-          <w:rFonts w:eastAsiaTheme="minorEastAsia"/>
-        </w:rPr>
-        <w:t>parfaitement</w:t>
-      </w:r>
-      <w:r>
-        <w:rPr>
-          <w:rFonts w:eastAsiaTheme="minorEastAsia"/>
-        </w:rPr>
-        <w:t xml:space="preserve"> </w:t>
-      </w:r>
-    </w:p>
-    <w:p>
-      <w:pPr>
-        <w:pStyle w:val="ListParagraph"/>
-        <w:numPr>
-          <w:ilvl w:val="2"/>
-          <w:numId w:val="2"/>
-        </w:numPr>
-        <w:rPr>
-          <w:rFonts w:eastAsiaTheme="minorEastAsia"/>
-        </w:rPr>
-      </w:pPr>
       <w:proofErr w:type="spellStart"/>
       <w:r>
         <w:rPr>
@@ -14055,21 +13671,7 @@
         <w:rPr>
           <w:rFonts w:eastAsiaTheme="minorEastAsia"/>
         </w:rPr>
-        <w:t xml:space="preserve">Corrélation entre </w:t>
-      </w:r>
-      <w:proofErr w:type="gramStart"/>
-      <w:r>
-        <w:rPr>
-          <w:rFonts w:eastAsiaTheme="minorEastAsia"/>
-        </w:rPr>
-        <w:t>la valeur déterminé</w:t>
-      </w:r>
-      <w:proofErr w:type="gramEnd"/>
-      <w:r>
-        <w:rPr>
-          <w:rFonts w:eastAsiaTheme="minorEastAsia"/>
-        </w:rPr>
-        <w:t xml:space="preserve"> avec le comportement </w:t>
+        <w:t xml:space="preserve">Corrélation entre la valeur déterminé avec le comportement </w:t>
       </w:r>
     </w:p>
     <w:p>
@@ -14165,21 +13767,7 @@
         <w:rPr>
           <w:rFonts w:eastAsiaTheme="minorEastAsia"/>
         </w:rPr>
-        <w:t xml:space="preserve">Attention niveau de la chance, il faut </w:t>
-      </w:r>
-      <w:proofErr w:type="gramStart"/>
-      <w:r>
-        <w:rPr>
-          <w:rFonts w:eastAsiaTheme="minorEastAsia"/>
-        </w:rPr>
-        <w:t>des distances élevés</w:t>
-      </w:r>
-      <w:proofErr w:type="gramEnd"/>
-      <w:r>
-        <w:rPr>
-          <w:rFonts w:eastAsiaTheme="minorEastAsia"/>
-        </w:rPr>
-        <w:t xml:space="preserve"> pour avoir un bon score </w:t>
+        <w:t xml:space="preserve">Attention niveau de la chance, il faut des distances élevés pour avoir un bon score </w:t>
       </w:r>
     </w:p>
     <w:p>
@@ -14301,21 +13889,7 @@
         <w:rPr>
           <w:rFonts w:eastAsiaTheme="minorEastAsia"/>
         </w:rPr>
-        <w:t xml:space="preserve">On peut obtenir </w:t>
-      </w:r>
-      <w:proofErr w:type="gramStart"/>
-      <w:r>
-        <w:rPr>
-          <w:rFonts w:eastAsiaTheme="minorEastAsia"/>
-        </w:rPr>
-        <w:t>des meilleurs résultat</w:t>
-      </w:r>
-      <w:proofErr w:type="gramEnd"/>
-      <w:r>
-        <w:rPr>
-          <w:rFonts w:eastAsiaTheme="minorEastAsia"/>
-        </w:rPr>
-        <w:t xml:space="preserve"> avec des fixations oculaire ou bien en demandant</w:t>
+        <w:t>On peut obtenir des meilleurs résultat avec des fixations oculaire ou bien en demandant</w:t>
       </w:r>
     </w:p>
     <w:p>
@@ -14842,53 +14416,25 @@
         <w:rPr>
           <w:rFonts w:eastAsiaTheme="minorEastAsia"/>
         </w:rPr>
-        <w:t xml:space="preserve">Sur </w:t>
-      </w:r>
-      <w:proofErr w:type="gramStart"/>
-      <w:r>
-        <w:rPr>
-          <w:rFonts w:eastAsiaTheme="minorEastAsia"/>
-        </w:rPr>
-        <w:t>les autre partie</w:t>
-      </w:r>
-      <w:proofErr w:type="gramEnd"/>
-      <w:r>
-        <w:rPr>
-          <w:rFonts w:eastAsiaTheme="minorEastAsia"/>
-        </w:rPr>
-        <w:t xml:space="preserve"> du cerveau qui ressorte dans la méta analyse</w:t>
-      </w:r>
-    </w:p>
-    <w:p>
-      <w:pPr>
-        <w:pStyle w:val="ListParagraph"/>
-        <w:numPr>
-          <w:ilvl w:val="1"/>
-          <w:numId w:val="2"/>
-        </w:numPr>
-        <w:rPr>
-          <w:rFonts w:eastAsiaTheme="minorEastAsia"/>
-        </w:rPr>
-      </w:pPr>
-      <w:r>
-        <w:rPr>
-          <w:rFonts w:eastAsiaTheme="minorEastAsia"/>
-        </w:rPr>
-        <w:t xml:space="preserve">Sujet qui </w:t>
-      </w:r>
-      <w:proofErr w:type="gramStart"/>
-      <w:r>
-        <w:rPr>
-          <w:rFonts w:eastAsiaTheme="minorEastAsia"/>
-        </w:rPr>
-        <w:t>font</w:t>
-      </w:r>
-      <w:proofErr w:type="gramEnd"/>
-      <w:r>
-        <w:rPr>
-          <w:rFonts w:eastAsiaTheme="minorEastAsia"/>
-        </w:rPr>
-        <w:t xml:space="preserve"> un régime pour perdre du poids </w:t>
+        <w:t>Sur les autre partie du cerveau qui ressorte dans la méta analyse</w:t>
+      </w:r>
+    </w:p>
+    <w:p>
+      <w:pPr>
+        <w:pStyle w:val="ListParagraph"/>
+        <w:numPr>
+          <w:ilvl w:val="1"/>
+          <w:numId w:val="2"/>
+        </w:numPr>
+        <w:rPr>
+          <w:rFonts w:eastAsiaTheme="minorEastAsia"/>
+        </w:rPr>
+      </w:pPr>
+      <w:r>
+        <w:rPr>
+          <w:rFonts w:eastAsiaTheme="minorEastAsia"/>
+        </w:rPr>
+        <w:t xml:space="preserve">Sujet qui font un régime pour perdre du poids </w:t>
       </w:r>
     </w:p>
     <w:p>
@@ -15212,19 +14758,11 @@
         </w:rPr>
         <w:t xml:space="preserve">J’suis mort les NSC qui prenne la bouffe </w:t>
       </w:r>
-      <w:proofErr w:type="gramStart"/>
-      <w:r>
-        <w:rPr>
-          <w:rFonts w:eastAsiaTheme="minorEastAsia"/>
-        </w:rPr>
-        <w:t>qui aime pas</w:t>
-      </w:r>
-      <w:proofErr w:type="gramEnd"/>
-      <w:r>
-        <w:rPr>
-          <w:rFonts w:eastAsiaTheme="minorEastAsia"/>
-        </w:rPr>
-        <w:t xml:space="preserve">, qu’elle soit </w:t>
+      <w:r>
+        <w:rPr>
+          <w:rFonts w:eastAsiaTheme="minorEastAsia"/>
+        </w:rPr>
+        <w:t xml:space="preserve">qui aime pas, qu’elle soit </w:t>
       </w:r>
       <w:proofErr w:type="spellStart"/>
       <w:r>
@@ -15377,21 +14915,7 @@
         <w:rPr>
           <w:rFonts w:eastAsiaTheme="minorEastAsia"/>
         </w:rPr>
-        <w:t xml:space="preserve">Le DLPF inhiberait l’activité du PFCVM pour réduire la valeur d’un stimulus apportant une forte satisfaction sur le court-terme mais ayant </w:t>
-      </w:r>
-      <w:proofErr w:type="gramStart"/>
-      <w:r>
-        <w:rPr>
-          <w:rFonts w:eastAsiaTheme="minorEastAsia"/>
-        </w:rPr>
-        <w:t>des conséquences moins souhaitable</w:t>
-      </w:r>
-      <w:proofErr w:type="gramEnd"/>
-      <w:r>
-        <w:rPr>
-          <w:rFonts w:eastAsiaTheme="minorEastAsia"/>
-        </w:rPr>
-        <w:t xml:space="preserve"> sur le long-terme</w:t>
+        <w:t>Le DLPF inhiberait l’activité du PFCVM pour réduire la valeur d’un stimulus apportant une forte satisfaction sur le court-terme mais ayant des conséquences moins souhaitable sur le long-terme</w:t>
       </w:r>
     </w:p>
     <w:p>
@@ -15469,21 +14993,7 @@
         <w:rPr>
           <w:rFonts w:eastAsiaTheme="minorEastAsia"/>
         </w:rPr>
-        <w:t xml:space="preserve">ur </w:t>
-      </w:r>
-      <w:proofErr w:type="gramStart"/>
-      <w:r>
-        <w:rPr>
-          <w:rFonts w:eastAsiaTheme="minorEastAsia"/>
-        </w:rPr>
-        <w:t>les autre partie</w:t>
-      </w:r>
-      <w:proofErr w:type="gramEnd"/>
-      <w:r>
-        <w:rPr>
-          <w:rFonts w:eastAsiaTheme="minorEastAsia"/>
-        </w:rPr>
-        <w:t xml:space="preserve"> du cerveau qui ressorte dans la méta analyse</w:t>
+        <w:t>ur les autre partie du cerveau qui ressorte dans la méta analyse</w:t>
       </w:r>
     </w:p>
     <w:p>
@@ -15638,21 +15148,7 @@
         <w:rPr>
           <w:rFonts w:eastAsiaTheme="minorEastAsia"/>
         </w:rPr>
-        <w:t xml:space="preserve">Big graph, </w:t>
-      </w:r>
-      <w:proofErr w:type="gramStart"/>
-      <w:r>
-        <w:rPr>
-          <w:rFonts w:eastAsiaTheme="minorEastAsia"/>
-        </w:rPr>
-        <w:t>c’est pas</w:t>
-      </w:r>
-      <w:proofErr w:type="gramEnd"/>
-      <w:r>
-        <w:rPr>
-          <w:rFonts w:eastAsiaTheme="minorEastAsia"/>
-        </w:rPr>
-        <w:t xml:space="preserve"> trop possible en faite </w:t>
+        <w:t xml:space="preserve">Big graph, c’est pas trop possible en faite </w:t>
       </w:r>
     </w:p>
     <w:p>
@@ -15670,21 +15166,7 @@
         <w:rPr>
           <w:rFonts w:eastAsiaTheme="minorEastAsia"/>
         </w:rPr>
-        <w:t xml:space="preserve">On a </w:t>
-      </w:r>
-      <w:proofErr w:type="gramStart"/>
-      <w:r>
-        <w:rPr>
-          <w:rFonts w:eastAsiaTheme="minorEastAsia"/>
-        </w:rPr>
-        <w:t>des expression facial</w:t>
-      </w:r>
-      <w:proofErr w:type="gramEnd"/>
-      <w:r>
-        <w:rPr>
-          <w:rFonts w:eastAsiaTheme="minorEastAsia"/>
-        </w:rPr>
-        <w:t xml:space="preserve"> quand on mange quelque chose </w:t>
+        <w:t xml:space="preserve">On a des expression facial quand on mange quelque chose </w:t>
       </w:r>
       <w:proofErr w:type="spellStart"/>
       <w:r>
@@ -15750,19 +15232,11 @@
         </w:rPr>
         <w:t xml:space="preserve">(chimiquement) </w:t>
       </w:r>
-      <w:proofErr w:type="gramStart"/>
-      <w:r>
-        <w:rPr>
-          <w:rFonts w:eastAsiaTheme="minorEastAsia"/>
-        </w:rPr>
-        <w:t>des endroit</w:t>
-      </w:r>
-      <w:proofErr w:type="gramEnd"/>
-      <w:r>
-        <w:rPr>
-          <w:rFonts w:eastAsiaTheme="minorEastAsia"/>
-        </w:rPr>
-        <w:t xml:space="preserve"> très </w:t>
+      <w:r>
+        <w:rPr>
+          <w:rFonts w:eastAsiaTheme="minorEastAsia"/>
+        </w:rPr>
+        <w:t xml:space="preserve">des endroit très </w:t>
       </w:r>
       <w:proofErr w:type="spellStart"/>
       <w:r>
@@ -15826,21 +15300,7 @@
         <w:rPr>
           <w:rFonts w:eastAsiaTheme="minorEastAsia"/>
         </w:rPr>
-        <w:t xml:space="preserve">Ils sont </w:t>
-      </w:r>
-      <w:proofErr w:type="gramStart"/>
-      <w:r>
-        <w:rPr>
-          <w:rFonts w:eastAsiaTheme="minorEastAsia"/>
-        </w:rPr>
-        <w:t>relié</w:t>
-      </w:r>
-      <w:proofErr w:type="gramEnd"/>
-      <w:r>
-        <w:rPr>
-          <w:rFonts w:eastAsiaTheme="minorEastAsia"/>
-        </w:rPr>
-        <w:t xml:space="preserve"> en chaine, si on en désactive un, les autres des autre zones sont désactivé également </w:t>
+        <w:t xml:space="preserve">Ils sont relié en chaine, si on en désactive un, les autres des autre zones sont désactivé également </w:t>
       </w:r>
     </w:p>
     <w:p>
@@ -16052,19 +15512,11 @@
           <w:rFonts w:eastAsiaTheme="minorEastAsia"/>
         </w:rPr>
       </w:pPr>
-      <w:proofErr w:type="gramStart"/>
-      <w:r>
-        <w:rPr>
-          <w:rFonts w:eastAsiaTheme="minorEastAsia"/>
-        </w:rPr>
-        <w:t>On doit pas</w:t>
-      </w:r>
-      <w:proofErr w:type="gramEnd"/>
-      <w:r>
-        <w:rPr>
-          <w:rFonts w:eastAsiaTheme="minorEastAsia"/>
-        </w:rPr>
-        <w:t xml:space="preserve"> apprendre ce cours on doit y </w:t>
+      <w:r>
+        <w:rPr>
+          <w:rFonts w:eastAsiaTheme="minorEastAsia"/>
+        </w:rPr>
+        <w:t xml:space="preserve">On doit pas apprendre ce cours on doit y </w:t>
       </w:r>
       <w:proofErr w:type="spellStart"/>
       <w:r>
@@ -16304,21 +15756,7 @@
         <w:rPr>
           <w:rFonts w:eastAsiaTheme="minorEastAsia"/>
         </w:rPr>
-        <w:t xml:space="preserve">P = Stimulus appétitif = </w:t>
-      </w:r>
-      <w:proofErr w:type="gramStart"/>
-      <w:r>
-        <w:rPr>
-          <w:rFonts w:eastAsiaTheme="minorEastAsia"/>
-        </w:rPr>
-        <w:t>plaisir  =</w:t>
-      </w:r>
-      <w:proofErr w:type="gramEnd"/>
-      <w:r>
-        <w:rPr>
-          <w:rFonts w:eastAsiaTheme="minorEastAsia"/>
-        </w:rPr>
-        <w:t xml:space="preserve"> hot spot </w:t>
+        <w:t xml:space="preserve">P = Stimulus appétitif = plaisir  = hot spot </w:t>
       </w:r>
     </w:p>
     <w:p>
@@ -16354,21 +15792,7 @@
         <w:rPr>
           <w:rFonts w:eastAsiaTheme="minorEastAsia"/>
         </w:rPr>
-        <w:t xml:space="preserve">Pour tout stimulus on peut le séparer en </w:t>
-      </w:r>
-      <w:proofErr w:type="gramStart"/>
-      <w:r>
-        <w:rPr>
-          <w:rFonts w:eastAsiaTheme="minorEastAsia"/>
-        </w:rPr>
-        <w:t>deux partie</w:t>
-      </w:r>
-      <w:proofErr w:type="gramEnd"/>
-      <w:r>
-        <w:rPr>
-          <w:rFonts w:eastAsiaTheme="minorEastAsia"/>
-        </w:rPr>
-        <w:t xml:space="preserve"> comme ça, </w:t>
+        <w:t xml:space="preserve">Pour tout stimulus on peut le séparer en deux partie comme ça, </w:t>
       </w:r>
       <w:r>
         <w:rPr>
@@ -16392,21 +15816,7 @@
         <w:rPr>
           <w:rFonts w:eastAsiaTheme="minorEastAsia"/>
         </w:rPr>
-        <w:t xml:space="preserve">On peut penser que c’est </w:t>
-      </w:r>
-      <w:proofErr w:type="gramStart"/>
-      <w:r>
-        <w:rPr>
-          <w:rFonts w:eastAsiaTheme="minorEastAsia"/>
-        </w:rPr>
-        <w:t>les dernières découverte</w:t>
-      </w:r>
-      <w:proofErr w:type="gramEnd"/>
-      <w:r>
-        <w:rPr>
-          <w:rFonts w:eastAsiaTheme="minorEastAsia"/>
-        </w:rPr>
-        <w:t xml:space="preserve"> mais en faite c’est des idées qu’on retrouve chez les philosophes depuis très longtemps </w:t>
+        <w:t xml:space="preserve">On peut penser que c’est les dernières découverte mais en faite c’est des idées qu’on retrouve chez les philosophes depuis très longtemps </w:t>
       </w:r>
     </w:p>
     <w:p>
@@ -16703,19 +16113,11 @@
           <w:rFonts w:eastAsiaTheme="minorEastAsia"/>
         </w:rPr>
       </w:pPr>
-      <w:proofErr w:type="gramStart"/>
-      <w:r>
-        <w:rPr>
-          <w:rFonts w:eastAsiaTheme="minorEastAsia"/>
-        </w:rPr>
-        <w:t>Meilleurs société</w:t>
-      </w:r>
-      <w:proofErr w:type="gramEnd"/>
-      <w:r>
-        <w:rPr>
-          <w:rFonts w:eastAsiaTheme="minorEastAsia"/>
-        </w:rPr>
-        <w:t xml:space="preserve"> = celle qui maximise l’utilité </w:t>
+      <w:r>
+        <w:rPr>
+          <w:rFonts w:eastAsiaTheme="minorEastAsia"/>
+        </w:rPr>
+        <w:t xml:space="preserve">Meilleurs société = celle qui maximise l’utilité </w:t>
       </w:r>
     </w:p>
     <w:p>
@@ -16827,21 +16229,7 @@
         <w:rPr>
           <w:rFonts w:eastAsiaTheme="minorEastAsia"/>
         </w:rPr>
-        <w:t xml:space="preserve"> et </w:t>
-      </w:r>
-      <w:proofErr w:type="gramStart"/>
-      <w:r>
-        <w:rPr>
-          <w:rFonts w:eastAsiaTheme="minorEastAsia"/>
-        </w:rPr>
-        <w:t>les autre</w:t>
-      </w:r>
-      <w:proofErr w:type="gramEnd"/>
-      <w:r>
-        <w:rPr>
-          <w:rFonts w:eastAsiaTheme="minorEastAsia"/>
-        </w:rPr>
-        <w:t xml:space="preserve"> à 0 </w:t>
+        <w:t xml:space="preserve"> et les autre à 0 </w:t>
       </w:r>
     </w:p>
     <w:p>
@@ -16877,21 +16265,7 @@
         <w:rPr>
           <w:rFonts w:eastAsiaTheme="minorEastAsia"/>
         </w:rPr>
-        <w:t xml:space="preserve">Douleur = on ne </w:t>
-      </w:r>
-      <w:proofErr w:type="gramStart"/>
-      <w:r>
-        <w:rPr>
-          <w:rFonts w:eastAsiaTheme="minorEastAsia"/>
-        </w:rPr>
-        <w:t>sais</w:t>
-      </w:r>
-      <w:proofErr w:type="gramEnd"/>
-      <w:r>
-        <w:rPr>
-          <w:rFonts w:eastAsiaTheme="minorEastAsia"/>
-        </w:rPr>
-        <w:t xml:space="preserve"> pas forcement sa cause, deux cause peuvent donner la même sensation,</w:t>
+        <w:t>Douleur = on ne sais pas forcement sa cause, deux cause peuvent donner la même sensation,</w:t>
       </w:r>
       <w:r>
         <w:rPr>
@@ -16921,33 +16295,416 @@
         <w:rPr>
           <w:rFonts w:eastAsiaTheme="minorEastAsia"/>
         </w:rPr>
-        <w:t xml:space="preserve">avec </w:t>
-      </w:r>
-      <w:proofErr w:type="gramStart"/>
-      <w:r>
-        <w:rPr>
-          <w:rFonts w:eastAsiaTheme="minorEastAsia"/>
-        </w:rPr>
-        <w:t>les même paramètre</w:t>
-      </w:r>
-      <w:proofErr w:type="gramEnd"/>
+        <w:t xml:space="preserve">avec les même paramètre </w:t>
+      </w:r>
+      <w:r>
+        <w:rPr>
+          <w:rFonts w:eastAsiaTheme="minorEastAsia"/>
+        </w:rPr>
+        <w:t xml:space="preserve">que la douleur </w:t>
+      </w:r>
+      <w:r>
+        <w:rPr>
+          <w:rFonts w:eastAsiaTheme="minorEastAsia"/>
+        </w:rPr>
+        <w:t>:</w:t>
+      </w:r>
       <w:r>
         <w:rPr>
           <w:rFonts w:eastAsiaTheme="minorEastAsia"/>
         </w:rPr>
         <w:t xml:space="preserve"> </w:t>
       </w:r>
-      <w:r>
-        <w:rPr>
-          <w:rFonts w:eastAsiaTheme="minorEastAsia"/>
-        </w:rPr>
-        <w:t xml:space="preserve">que la douleur </w:t>
-      </w:r>
-      <w:r>
-        <w:rPr>
-          <w:rFonts w:eastAsiaTheme="minorEastAsia"/>
-        </w:rPr>
-        <w:t>:</w:t>
+    </w:p>
+    <w:p>
+      <w:pPr>
+        <w:pStyle w:val="ListParagraph"/>
+        <w:numPr>
+          <w:ilvl w:val="5"/>
+          <w:numId w:val="2"/>
+        </w:numPr>
+        <w:rPr>
+          <w:rFonts w:eastAsiaTheme="minorEastAsia"/>
+        </w:rPr>
+      </w:pPr>
+      <w:r>
+        <w:rPr>
+          <w:rFonts w:eastAsiaTheme="minorEastAsia"/>
+        </w:rPr>
+        <w:t xml:space="preserve">J’ouvre le frigo pour un </w:t>
+      </w:r>
+      <w:proofErr w:type="spellStart"/>
+      <w:r>
+        <w:rPr>
+          <w:rFonts w:eastAsiaTheme="minorEastAsia"/>
+        </w:rPr>
+        <w:t>sandwish</w:t>
+      </w:r>
+      <w:proofErr w:type="spellEnd"/>
+      <w:r>
+        <w:rPr>
+          <w:rFonts w:eastAsiaTheme="minorEastAsia"/>
+        </w:rPr>
+        <w:t xml:space="preserve">, pas ce qu’il faut, du coup pour avoir le plaisir du </w:t>
+      </w:r>
+      <w:proofErr w:type="spellStart"/>
+      <w:r>
+        <w:rPr>
+          <w:rFonts w:eastAsiaTheme="minorEastAsia"/>
+        </w:rPr>
+        <w:t>sandwish</w:t>
+      </w:r>
+      <w:proofErr w:type="spellEnd"/>
+      <w:r>
+        <w:rPr>
+          <w:rFonts w:eastAsiaTheme="minorEastAsia"/>
+        </w:rPr>
+        <w:t xml:space="preserve"> je vais écouter de la musique</w:t>
+      </w:r>
+    </w:p>
+    <w:p>
+      <w:pPr>
+        <w:pStyle w:val="ListParagraph"/>
+        <w:numPr>
+          <w:ilvl w:val="5"/>
+          <w:numId w:val="2"/>
+        </w:numPr>
+        <w:rPr>
+          <w:rFonts w:eastAsiaTheme="minorEastAsia"/>
+        </w:rPr>
+      </w:pPr>
+      <w:r>
+        <w:rPr>
+          <w:rFonts w:eastAsiaTheme="minorEastAsia"/>
+        </w:rPr>
+        <w:t xml:space="preserve">On connait l’origine : J’écoute un concerto de </w:t>
+      </w:r>
+      <w:proofErr w:type="spellStart"/>
+      <w:r>
+        <w:rPr>
+          <w:rFonts w:eastAsiaTheme="minorEastAsia"/>
+        </w:rPr>
+        <w:t>mozard</w:t>
+      </w:r>
+      <w:proofErr w:type="spellEnd"/>
+      <w:r>
+        <w:rPr>
+          <w:rFonts w:eastAsiaTheme="minorEastAsia"/>
+        </w:rPr>
+        <w:t xml:space="preserve"> dans un giga fauteuil en mangeant un </w:t>
+      </w:r>
+      <w:proofErr w:type="spellStart"/>
+      <w:r>
+        <w:rPr>
+          <w:rFonts w:eastAsiaTheme="minorEastAsia"/>
+        </w:rPr>
+        <w:t>sandwish</w:t>
+      </w:r>
+      <w:proofErr w:type="spellEnd"/>
+      <w:r>
+        <w:rPr>
+          <w:rFonts w:eastAsiaTheme="minorEastAsia"/>
+        </w:rPr>
+        <w:t xml:space="preserve">. On </w:t>
+      </w:r>
+      <w:r>
+        <w:rPr>
+          <w:rFonts w:eastAsiaTheme="minorEastAsia"/>
+        </w:rPr>
+        <w:t>ne saurait pas ce qu’il nous procure le plaisir parmi les trois.</w:t>
+      </w:r>
+    </w:p>
+    <w:p>
+      <w:pPr>
+        <w:pStyle w:val="ListParagraph"/>
+        <w:numPr>
+          <w:ilvl w:val="5"/>
+          <w:numId w:val="2"/>
+        </w:numPr>
+        <w:rPr>
+          <w:rFonts w:eastAsiaTheme="minorEastAsia"/>
+        </w:rPr>
+      </w:pPr>
+      <w:r>
+        <w:rPr>
+          <w:rFonts w:eastAsiaTheme="minorEastAsia"/>
+        </w:rPr>
+        <w:t xml:space="preserve">Je pensais que c’était le </w:t>
+      </w:r>
+      <w:proofErr w:type="spellStart"/>
+      <w:r>
+        <w:rPr>
+          <w:rFonts w:eastAsiaTheme="minorEastAsia"/>
+        </w:rPr>
+        <w:t>sandwish</w:t>
+      </w:r>
+      <w:proofErr w:type="spellEnd"/>
+      <w:r>
+        <w:rPr>
+          <w:rFonts w:eastAsiaTheme="minorEastAsia"/>
+        </w:rPr>
+        <w:t xml:space="preserve"> mais en </w:t>
+      </w:r>
+      <w:proofErr w:type="spellStart"/>
+      <w:r>
+        <w:rPr>
+          <w:rFonts w:eastAsiaTheme="minorEastAsia"/>
+        </w:rPr>
+        <w:t>faite</w:t>
+      </w:r>
+      <w:proofErr w:type="spellEnd"/>
+      <w:r>
+        <w:rPr>
+          <w:rFonts w:eastAsiaTheme="minorEastAsia"/>
+        </w:rPr>
+        <w:t xml:space="preserve"> c’était la musique </w:t>
+      </w:r>
+    </w:p>
+    <w:p>
+      <w:pPr>
+        <w:pStyle w:val="ListParagraph"/>
+        <w:numPr>
+          <w:ilvl w:val="4"/>
+          <w:numId w:val="2"/>
+        </w:numPr>
+        <w:rPr>
+          <w:rFonts w:eastAsiaTheme="minorEastAsia"/>
+        </w:rPr>
+      </w:pPr>
+      <w:r>
+        <w:rPr>
+          <w:rFonts w:eastAsiaTheme="minorEastAsia"/>
+        </w:rPr>
+        <w:t xml:space="preserve">-&gt; Tout cela n’a pas de sens </w:t>
+      </w:r>
+      <w:r>
+        <w:rPr>
+          <w:rFonts w:eastAsiaTheme="minorEastAsia"/>
+        </w:rPr>
+        <w:t xml:space="preserve">-&gt; le plaisir ne peut pas être considéré comme une sensation. </w:t>
+      </w:r>
+    </w:p>
+    <w:p>
+      <w:pPr>
+        <w:pStyle w:val="ListParagraph"/>
+        <w:numPr>
+          <w:ilvl w:val="4"/>
+          <w:numId w:val="2"/>
+        </w:numPr>
+        <w:rPr>
+          <w:rFonts w:eastAsiaTheme="minorEastAsia"/>
+        </w:rPr>
+      </w:pPr>
+      <w:r>
+        <w:rPr>
+          <w:rFonts w:eastAsiaTheme="minorEastAsia"/>
+        </w:rPr>
+        <w:t xml:space="preserve">Le plaisir en écoutant de la musique c’est le plaisir qu’on a en écoutant de la musique, pas le même que celui de manger -&gt; </w:t>
+      </w:r>
+      <w:r>
+        <w:rPr>
+          <w:rFonts w:eastAsiaTheme="minorEastAsia"/>
+        </w:rPr>
+        <w:t>le plaisir est toujours attribuer avec quelque chose, c’est pas interchangeable, c’est pas la même chose.</w:t>
+      </w:r>
+      <w:r>
+        <w:rPr>
+          <w:rFonts w:eastAsiaTheme="minorEastAsia"/>
+        </w:rPr>
+        <w:t xml:space="preserve"> Donc les comparer n’a pas vraiment de sens</w:t>
+      </w:r>
+    </w:p>
+    <w:p>
+      <w:pPr>
+        <w:pStyle w:val="ListParagraph"/>
+        <w:numPr>
+          <w:ilvl w:val="3"/>
+          <w:numId w:val="2"/>
+        </w:numPr>
+        <w:rPr>
+          <w:rFonts w:eastAsiaTheme="minorEastAsia"/>
+        </w:rPr>
+      </w:pPr>
+      <w:r>
+        <w:rPr>
+          <w:rFonts w:eastAsiaTheme="minorEastAsia"/>
+        </w:rPr>
+        <w:t xml:space="preserve">-&gt; le plaisir serait qualitatif en faite </w:t>
+      </w:r>
+    </w:p>
+    <w:p>
+      <w:pPr>
+        <w:pStyle w:val="ListParagraph"/>
+        <w:numPr>
+          <w:ilvl w:val="3"/>
+          <w:numId w:val="2"/>
+        </w:numPr>
+        <w:rPr>
+          <w:rFonts w:eastAsiaTheme="minorEastAsia"/>
+        </w:rPr>
+      </w:pPr>
+      <w:r>
+        <w:rPr>
+          <w:rFonts w:eastAsiaTheme="minorEastAsia"/>
+        </w:rPr>
+        <w:t xml:space="preserve">Mais Bentham a ancrer le concept que c’était quantitatif </w:t>
+      </w:r>
+    </w:p>
+    <w:p>
+      <w:pPr>
+        <w:pStyle w:val="ListParagraph"/>
+        <w:numPr>
+          <w:ilvl w:val="1"/>
+          <w:numId w:val="2"/>
+        </w:numPr>
+        <w:rPr>
+          <w:rFonts w:eastAsiaTheme="minorEastAsia"/>
+        </w:rPr>
+      </w:pPr>
+      <w:r>
+        <w:rPr>
+          <w:rFonts w:eastAsiaTheme="minorEastAsia"/>
+        </w:rPr>
+        <w:t xml:space="preserve">Donc l’idée de centre de plaisir n’est pas cohérente </w:t>
+      </w:r>
+    </w:p>
+    <w:p>
+      <w:pPr>
+        <w:pStyle w:val="ListParagraph"/>
+        <w:numPr>
+          <w:ilvl w:val="2"/>
+          <w:numId w:val="2"/>
+        </w:numPr>
+        <w:rPr>
+          <w:rFonts w:eastAsiaTheme="minorEastAsia"/>
+        </w:rPr>
+      </w:pPr>
+      <w:r>
+        <w:rPr>
+          <w:rFonts w:eastAsiaTheme="minorEastAsia"/>
+        </w:rPr>
+        <w:t xml:space="preserve">Il faudrait une infinité de bouton plaisir pour chaque stimulus </w:t>
+      </w:r>
+    </w:p>
+    <w:p>
+      <w:pPr>
+        <w:pStyle w:val="ListParagraph"/>
+        <w:numPr>
+          <w:ilvl w:val="2"/>
+          <w:numId w:val="2"/>
+        </w:numPr>
+        <w:rPr>
+          <w:rFonts w:eastAsiaTheme="minorEastAsia"/>
+        </w:rPr>
+      </w:pPr>
+      <w:r>
+        <w:rPr>
+          <w:rFonts w:eastAsiaTheme="minorEastAsia"/>
+        </w:rPr>
+        <w:lastRenderedPageBreak/>
+        <w:t>On n’y les problèmes qualitatifs du plaisir et les réduit a des problème quantitatif</w:t>
+      </w:r>
+    </w:p>
+    <w:p>
+      <w:pPr>
+        <w:pStyle w:val="ListParagraph"/>
+        <w:numPr>
+          <w:ilvl w:val="1"/>
+          <w:numId w:val="2"/>
+        </w:numPr>
+        <w:rPr>
+          <w:rFonts w:eastAsiaTheme="minorEastAsia"/>
+        </w:rPr>
+      </w:pPr>
+      <w:r>
+        <w:rPr>
+          <w:rFonts w:eastAsiaTheme="minorEastAsia"/>
+        </w:rPr>
+        <w:t xml:space="preserve">-&gt; Mais l’idée revient doucement en neuroscience, par le fait que les ND réponde différemment en fonction de la qualité du stimulus </w:t>
+      </w:r>
+    </w:p>
+    <w:p>
+      <w:pPr>
+        <w:pStyle w:val="ListParagraph"/>
+        <w:numPr>
+          <w:ilvl w:val="0"/>
+          <w:numId w:val="2"/>
+        </w:numPr>
+        <w:rPr>
+          <w:rFonts w:eastAsiaTheme="minorEastAsia"/>
+        </w:rPr>
+      </w:pPr>
+      <w:r>
+        <w:rPr>
+          <w:rFonts w:eastAsiaTheme="minorEastAsia"/>
+        </w:rPr>
+        <w:t xml:space="preserve">EXP </w:t>
+      </w:r>
+    </w:p>
+    <w:p>
+      <w:pPr>
+        <w:pStyle w:val="ListParagraph"/>
+        <w:numPr>
+          <w:ilvl w:val="1"/>
+          <w:numId w:val="2"/>
+        </w:numPr>
+        <w:rPr>
+          <w:rFonts w:eastAsiaTheme="minorEastAsia"/>
+        </w:rPr>
+      </w:pPr>
+      <w:r>
+        <w:rPr>
+          <w:rFonts w:eastAsiaTheme="minorEastAsia"/>
+        </w:rPr>
+        <w:t>SC visuel</w:t>
+      </w:r>
+      <w:r>
+        <w:rPr>
+          <w:rFonts w:eastAsiaTheme="minorEastAsia"/>
+        </w:rPr>
+        <w:t xml:space="preserve"> (symbole)</w:t>
+      </w:r>
+      <w:r>
+        <w:rPr>
+          <w:rFonts w:eastAsiaTheme="minorEastAsia"/>
+        </w:rPr>
+        <w:t xml:space="preserve"> -&gt; SI olfactif </w:t>
+      </w:r>
+    </w:p>
+    <w:p>
+      <w:pPr>
+        <w:pStyle w:val="ListParagraph"/>
+        <w:numPr>
+          <w:ilvl w:val="1"/>
+          <w:numId w:val="2"/>
+        </w:numPr>
+        <w:rPr>
+          <w:rFonts w:eastAsiaTheme="minorEastAsia"/>
+        </w:rPr>
+      </w:pPr>
+      <w:r>
+        <w:rPr>
+          <w:rFonts w:eastAsiaTheme="minorEastAsia"/>
+        </w:rPr>
+        <w:t>SI olfactif : valence élevé</w:t>
+      </w:r>
+      <w:r>
+        <w:rPr>
+          <w:rFonts w:eastAsiaTheme="minorEastAsia"/>
+        </w:rPr>
+        <w:t>/</w:t>
+      </w:r>
+      <w:r>
+        <w:rPr>
+          <w:rFonts w:eastAsiaTheme="minorEastAsia"/>
+        </w:rPr>
+        <w:t>/moins élevé</w:t>
+      </w:r>
+      <w:r>
+        <w:rPr>
+          <w:rFonts w:eastAsiaTheme="minorEastAsia"/>
+        </w:rPr>
+        <w:t xml:space="preserve"> / sucré // salé</w:t>
       </w:r>
       <w:r>
         <w:rPr>
@@ -16960,439 +16717,6 @@
       <w:pPr>
         <w:pStyle w:val="ListParagraph"/>
         <w:numPr>
-          <w:ilvl w:val="5"/>
-          <w:numId w:val="2"/>
-        </w:numPr>
-        <w:rPr>
-          <w:rFonts w:eastAsiaTheme="minorEastAsia"/>
-        </w:rPr>
-      </w:pPr>
-      <w:r>
-        <w:rPr>
-          <w:rFonts w:eastAsiaTheme="minorEastAsia"/>
-        </w:rPr>
-        <w:t xml:space="preserve">J’ouvre le frigo pour un </w:t>
-      </w:r>
-      <w:proofErr w:type="spellStart"/>
-      <w:r>
-        <w:rPr>
-          <w:rFonts w:eastAsiaTheme="minorEastAsia"/>
-        </w:rPr>
-        <w:t>sandwish</w:t>
-      </w:r>
-      <w:proofErr w:type="spellEnd"/>
-      <w:r>
-        <w:rPr>
-          <w:rFonts w:eastAsiaTheme="minorEastAsia"/>
-        </w:rPr>
-        <w:t xml:space="preserve">, pas ce qu’il faut, du coup pour avoir le plaisir du </w:t>
-      </w:r>
-      <w:proofErr w:type="spellStart"/>
-      <w:r>
-        <w:rPr>
-          <w:rFonts w:eastAsiaTheme="minorEastAsia"/>
-        </w:rPr>
-        <w:t>sandwish</w:t>
-      </w:r>
-      <w:proofErr w:type="spellEnd"/>
-      <w:r>
-        <w:rPr>
-          <w:rFonts w:eastAsiaTheme="minorEastAsia"/>
-        </w:rPr>
-        <w:t xml:space="preserve"> je vais écouter de la musique</w:t>
-      </w:r>
-    </w:p>
-    <w:p>
-      <w:pPr>
-        <w:pStyle w:val="ListParagraph"/>
-        <w:numPr>
-          <w:ilvl w:val="5"/>
-          <w:numId w:val="2"/>
-        </w:numPr>
-        <w:rPr>
-          <w:rFonts w:eastAsiaTheme="minorEastAsia"/>
-        </w:rPr>
-      </w:pPr>
-      <w:r>
-        <w:rPr>
-          <w:rFonts w:eastAsiaTheme="minorEastAsia"/>
-        </w:rPr>
-        <w:t xml:space="preserve">On connait l’origine : J’écoute un concerto de </w:t>
-      </w:r>
-      <w:proofErr w:type="spellStart"/>
-      <w:r>
-        <w:rPr>
-          <w:rFonts w:eastAsiaTheme="minorEastAsia"/>
-        </w:rPr>
-        <w:t>mozard</w:t>
-      </w:r>
-      <w:proofErr w:type="spellEnd"/>
-      <w:r>
-        <w:rPr>
-          <w:rFonts w:eastAsiaTheme="minorEastAsia"/>
-        </w:rPr>
-        <w:t xml:space="preserve"> dans un giga fauteuil en mangeant un </w:t>
-      </w:r>
-      <w:proofErr w:type="spellStart"/>
-      <w:r>
-        <w:rPr>
-          <w:rFonts w:eastAsiaTheme="minorEastAsia"/>
-        </w:rPr>
-        <w:t>sandwish</w:t>
-      </w:r>
-      <w:proofErr w:type="spellEnd"/>
-      <w:r>
-        <w:rPr>
-          <w:rFonts w:eastAsiaTheme="minorEastAsia"/>
-        </w:rPr>
-        <w:t xml:space="preserve">. On </w:t>
-      </w:r>
-      <w:r>
-        <w:rPr>
-          <w:rFonts w:eastAsiaTheme="minorEastAsia"/>
-        </w:rPr>
-        <w:t>ne saurait pas ce qu’il nous procure le plaisir parmi les trois.</w:t>
-      </w:r>
-    </w:p>
-    <w:p>
-      <w:pPr>
-        <w:pStyle w:val="ListParagraph"/>
-        <w:numPr>
-          <w:ilvl w:val="5"/>
-          <w:numId w:val="2"/>
-        </w:numPr>
-        <w:rPr>
-          <w:rFonts w:eastAsiaTheme="minorEastAsia"/>
-        </w:rPr>
-      </w:pPr>
-      <w:r>
-        <w:rPr>
-          <w:rFonts w:eastAsiaTheme="minorEastAsia"/>
-        </w:rPr>
-        <w:t xml:space="preserve">Je pensais que c’était le </w:t>
-      </w:r>
-      <w:proofErr w:type="spellStart"/>
-      <w:r>
-        <w:rPr>
-          <w:rFonts w:eastAsiaTheme="minorEastAsia"/>
-        </w:rPr>
-        <w:t>sandwish</w:t>
-      </w:r>
-      <w:proofErr w:type="spellEnd"/>
-      <w:r>
-        <w:rPr>
-          <w:rFonts w:eastAsiaTheme="minorEastAsia"/>
-        </w:rPr>
-        <w:t xml:space="preserve"> mais en </w:t>
-      </w:r>
-      <w:proofErr w:type="spellStart"/>
-      <w:r>
-        <w:rPr>
-          <w:rFonts w:eastAsiaTheme="minorEastAsia"/>
-        </w:rPr>
-        <w:t>faite</w:t>
-      </w:r>
-      <w:proofErr w:type="spellEnd"/>
-      <w:r>
-        <w:rPr>
-          <w:rFonts w:eastAsiaTheme="minorEastAsia"/>
-        </w:rPr>
-        <w:t xml:space="preserve"> c’était la musique </w:t>
-      </w:r>
-    </w:p>
-    <w:p>
-      <w:pPr>
-        <w:pStyle w:val="ListParagraph"/>
-        <w:numPr>
-          <w:ilvl w:val="4"/>
-          <w:numId w:val="2"/>
-        </w:numPr>
-        <w:rPr>
-          <w:rFonts w:eastAsiaTheme="minorEastAsia"/>
-        </w:rPr>
-      </w:pPr>
-      <w:r>
-        <w:rPr>
-          <w:rFonts w:eastAsiaTheme="minorEastAsia"/>
-        </w:rPr>
-        <w:t xml:space="preserve">-&gt; Tout cela n’a pas de sens </w:t>
-      </w:r>
-      <w:r>
-        <w:rPr>
-          <w:rFonts w:eastAsiaTheme="minorEastAsia"/>
-        </w:rPr>
-        <w:t xml:space="preserve">-&gt; le plaisir ne peut pas être considéré comme une sensation. </w:t>
-      </w:r>
-    </w:p>
-    <w:p>
-      <w:pPr>
-        <w:pStyle w:val="ListParagraph"/>
-        <w:numPr>
-          <w:ilvl w:val="4"/>
-          <w:numId w:val="2"/>
-        </w:numPr>
-        <w:rPr>
-          <w:rFonts w:eastAsiaTheme="minorEastAsia"/>
-        </w:rPr>
-      </w:pPr>
-      <w:r>
-        <w:rPr>
-          <w:rFonts w:eastAsiaTheme="minorEastAsia"/>
-        </w:rPr>
-        <w:t xml:space="preserve">Le plaisir en écoutant de la musique c’est le plaisir qu’on a en écoutant de la musique, pas le même que celui de manger -&gt; </w:t>
-      </w:r>
-      <w:r>
-        <w:rPr>
-          <w:rFonts w:eastAsiaTheme="minorEastAsia"/>
-        </w:rPr>
-        <w:t xml:space="preserve">le plaisir est toujours </w:t>
-      </w:r>
-      <w:proofErr w:type="gramStart"/>
-      <w:r>
-        <w:rPr>
-          <w:rFonts w:eastAsiaTheme="minorEastAsia"/>
-        </w:rPr>
-        <w:t>attribuer</w:t>
-      </w:r>
-      <w:proofErr w:type="gramEnd"/>
-      <w:r>
-        <w:rPr>
-          <w:rFonts w:eastAsiaTheme="minorEastAsia"/>
-        </w:rPr>
-        <w:t xml:space="preserve"> avec quelque chose, c’est pas interchangeable, c’est pas la même chose.</w:t>
-      </w:r>
-      <w:r>
-        <w:rPr>
-          <w:rFonts w:eastAsiaTheme="minorEastAsia"/>
-        </w:rPr>
-        <w:t xml:space="preserve"> Donc les comparer n’a pas vraiment de sens</w:t>
-      </w:r>
-    </w:p>
-    <w:p>
-      <w:pPr>
-        <w:pStyle w:val="ListParagraph"/>
-        <w:numPr>
-          <w:ilvl w:val="3"/>
-          <w:numId w:val="2"/>
-        </w:numPr>
-        <w:rPr>
-          <w:rFonts w:eastAsiaTheme="minorEastAsia"/>
-        </w:rPr>
-      </w:pPr>
-      <w:r>
-        <w:rPr>
-          <w:rFonts w:eastAsiaTheme="minorEastAsia"/>
-        </w:rPr>
-        <w:t xml:space="preserve">-&gt; le plaisir serait qualitatif en faite </w:t>
-      </w:r>
-    </w:p>
-    <w:p>
-      <w:pPr>
-        <w:pStyle w:val="ListParagraph"/>
-        <w:numPr>
-          <w:ilvl w:val="3"/>
-          <w:numId w:val="2"/>
-        </w:numPr>
-        <w:rPr>
-          <w:rFonts w:eastAsiaTheme="minorEastAsia"/>
-        </w:rPr>
-      </w:pPr>
-      <w:r>
-        <w:rPr>
-          <w:rFonts w:eastAsiaTheme="minorEastAsia"/>
-        </w:rPr>
-        <w:t xml:space="preserve">Mais Bentham a </w:t>
-      </w:r>
-      <w:proofErr w:type="gramStart"/>
-      <w:r>
-        <w:rPr>
-          <w:rFonts w:eastAsiaTheme="minorEastAsia"/>
-        </w:rPr>
-        <w:t>ancrer</w:t>
-      </w:r>
-      <w:proofErr w:type="gramEnd"/>
-      <w:r>
-        <w:rPr>
-          <w:rFonts w:eastAsiaTheme="minorEastAsia"/>
-        </w:rPr>
-        <w:t xml:space="preserve"> le concept que c’était quantitatif </w:t>
-      </w:r>
-    </w:p>
-    <w:p>
-      <w:pPr>
-        <w:pStyle w:val="ListParagraph"/>
-        <w:numPr>
-          <w:ilvl w:val="1"/>
-          <w:numId w:val="2"/>
-        </w:numPr>
-        <w:rPr>
-          <w:rFonts w:eastAsiaTheme="minorEastAsia"/>
-        </w:rPr>
-      </w:pPr>
-      <w:r>
-        <w:rPr>
-          <w:rFonts w:eastAsiaTheme="minorEastAsia"/>
-        </w:rPr>
-        <w:t xml:space="preserve">Donc l’idée de centre de plaisir n’est pas cohérente </w:t>
-      </w:r>
-    </w:p>
-    <w:p>
-      <w:pPr>
-        <w:pStyle w:val="ListParagraph"/>
-        <w:numPr>
-          <w:ilvl w:val="2"/>
-          <w:numId w:val="2"/>
-        </w:numPr>
-        <w:rPr>
-          <w:rFonts w:eastAsiaTheme="minorEastAsia"/>
-        </w:rPr>
-      </w:pPr>
-      <w:r>
-        <w:rPr>
-          <w:rFonts w:eastAsiaTheme="minorEastAsia"/>
-        </w:rPr>
-        <w:t xml:space="preserve">Il faudrait une infinité de bouton plaisir pour chaque stimulus </w:t>
-      </w:r>
-    </w:p>
-    <w:p>
-      <w:pPr>
-        <w:pStyle w:val="ListParagraph"/>
-        <w:numPr>
-          <w:ilvl w:val="2"/>
-          <w:numId w:val="2"/>
-        </w:numPr>
-        <w:rPr>
-          <w:rFonts w:eastAsiaTheme="minorEastAsia"/>
-        </w:rPr>
-      </w:pPr>
-      <w:r>
-        <w:rPr>
-          <w:rFonts w:eastAsiaTheme="minorEastAsia"/>
-        </w:rPr>
-        <w:lastRenderedPageBreak/>
-        <w:t xml:space="preserve">On n’y les problèmes qualitatifs du plaisir et les réduit a </w:t>
-      </w:r>
-      <w:proofErr w:type="gramStart"/>
-      <w:r>
-        <w:rPr>
-          <w:rFonts w:eastAsiaTheme="minorEastAsia"/>
-        </w:rPr>
-        <w:t>des problème quantitatif</w:t>
-      </w:r>
-      <w:proofErr w:type="gramEnd"/>
-    </w:p>
-    <w:p>
-      <w:pPr>
-        <w:pStyle w:val="ListParagraph"/>
-        <w:numPr>
-          <w:ilvl w:val="1"/>
-          <w:numId w:val="2"/>
-        </w:numPr>
-        <w:rPr>
-          <w:rFonts w:eastAsiaTheme="minorEastAsia"/>
-        </w:rPr>
-      </w:pPr>
-      <w:r>
-        <w:rPr>
-          <w:rFonts w:eastAsiaTheme="minorEastAsia"/>
-        </w:rPr>
-        <w:t xml:space="preserve">-&gt; Mais l’idée revient doucement en neuroscience, par le fait que les ND réponde différemment en fonction de la qualité du stimulus </w:t>
-      </w:r>
-    </w:p>
-    <w:p>
-      <w:pPr>
-        <w:pStyle w:val="ListParagraph"/>
-        <w:numPr>
-          <w:ilvl w:val="0"/>
-          <w:numId w:val="2"/>
-        </w:numPr>
-        <w:rPr>
-          <w:rFonts w:eastAsiaTheme="minorEastAsia"/>
-        </w:rPr>
-      </w:pPr>
-      <w:r>
-        <w:rPr>
-          <w:rFonts w:eastAsiaTheme="minorEastAsia"/>
-        </w:rPr>
-        <w:t xml:space="preserve">EXP </w:t>
-      </w:r>
-    </w:p>
-    <w:p>
-      <w:pPr>
-        <w:pStyle w:val="ListParagraph"/>
-        <w:numPr>
-          <w:ilvl w:val="1"/>
-          <w:numId w:val="2"/>
-        </w:numPr>
-        <w:rPr>
-          <w:rFonts w:eastAsiaTheme="minorEastAsia"/>
-        </w:rPr>
-      </w:pPr>
-      <w:r>
-        <w:rPr>
-          <w:rFonts w:eastAsiaTheme="minorEastAsia"/>
-        </w:rPr>
-        <w:t>SC visuel</w:t>
-      </w:r>
-      <w:r>
-        <w:rPr>
-          <w:rFonts w:eastAsiaTheme="minorEastAsia"/>
-        </w:rPr>
-        <w:t xml:space="preserve"> (symbole)</w:t>
-      </w:r>
-      <w:r>
-        <w:rPr>
-          <w:rFonts w:eastAsiaTheme="minorEastAsia"/>
-        </w:rPr>
-        <w:t xml:space="preserve"> -&gt; SI olfactif </w:t>
-      </w:r>
-    </w:p>
-    <w:p>
-      <w:pPr>
-        <w:pStyle w:val="ListParagraph"/>
-        <w:numPr>
-          <w:ilvl w:val="1"/>
-          <w:numId w:val="2"/>
-        </w:numPr>
-        <w:rPr>
-          <w:rFonts w:eastAsiaTheme="minorEastAsia"/>
-        </w:rPr>
-      </w:pPr>
-      <w:r>
-        <w:rPr>
-          <w:rFonts w:eastAsiaTheme="minorEastAsia"/>
-        </w:rPr>
-        <w:t>SI olfactif : valence élevé</w:t>
-      </w:r>
-      <w:r>
-        <w:rPr>
-          <w:rFonts w:eastAsiaTheme="minorEastAsia"/>
-        </w:rPr>
-        <w:t>/</w:t>
-      </w:r>
-      <w:r>
-        <w:rPr>
-          <w:rFonts w:eastAsiaTheme="minorEastAsia"/>
-        </w:rPr>
-        <w:t>/moins élevé</w:t>
-      </w:r>
-      <w:r>
-        <w:rPr>
-          <w:rFonts w:eastAsiaTheme="minorEastAsia"/>
-        </w:rPr>
-        <w:t xml:space="preserve"> / sucré // salé</w:t>
-      </w:r>
-      <w:r>
-        <w:rPr>
-          <w:rFonts w:eastAsiaTheme="minorEastAsia"/>
-        </w:rPr>
-        <w:t xml:space="preserve"> </w:t>
-      </w:r>
-    </w:p>
-    <w:p>
-      <w:pPr>
-        <w:pStyle w:val="ListParagraph"/>
-        <w:numPr>
           <w:ilvl w:val="1"/>
           <w:numId w:val="2"/>
         </w:numPr>
@@ -17436,19 +16760,11 @@
           <w:rFonts w:eastAsiaTheme="minorEastAsia"/>
         </w:rPr>
       </w:pPr>
-      <w:proofErr w:type="gramStart"/>
-      <w:r>
-        <w:rPr>
-          <w:rFonts w:eastAsiaTheme="minorEastAsia"/>
-        </w:rPr>
-        <w:t>Quel région</w:t>
-      </w:r>
-      <w:proofErr w:type="gramEnd"/>
-      <w:r>
-        <w:rPr>
-          <w:rFonts w:eastAsiaTheme="minorEastAsia"/>
-        </w:rPr>
-        <w:t xml:space="preserve"> du cerveau code la valence du SI ? </w:t>
+      <w:r>
+        <w:rPr>
+          <w:rFonts w:eastAsiaTheme="minorEastAsia"/>
+        </w:rPr>
+        <w:t xml:space="preserve">Quel région du cerveau code la valence du SI ? </w:t>
       </w:r>
     </w:p>
     <w:p>
@@ -17472,21 +16788,7 @@
         <w:rPr>
           <w:rFonts w:eastAsiaTheme="minorEastAsia"/>
         </w:rPr>
-        <w:t xml:space="preserve">avec </w:t>
-      </w:r>
-      <w:proofErr w:type="gramStart"/>
-      <w:r>
-        <w:rPr>
-          <w:rFonts w:eastAsiaTheme="minorEastAsia"/>
-        </w:rPr>
-        <w:t>les exemple salé</w:t>
-      </w:r>
-      <w:proofErr w:type="gramEnd"/>
-      <w:r>
-        <w:rPr>
-          <w:rFonts w:eastAsiaTheme="minorEastAsia"/>
-        </w:rPr>
-        <w:t xml:space="preserve"> pour qu’il prédise ensuite si c’est salé et sucrée</w:t>
+        <w:t>avec les exemple salé pour qu’il prédise ensuite si c’est salé et sucrée</w:t>
       </w:r>
     </w:p>
     <w:p>
@@ -17724,11 +17026,9 @@
         </w:rPr>
         <w:annotationRef/>
       </w:r>
-      <w:proofErr w:type="gramStart"/>
       <w:r>
         <w:t>Différence pas clair</w:t>
       </w:r>
-      <w:proofErr w:type="gramEnd"/>
     </w:p>
   </w:comment>
   <w:comment w:id="8" w:author="Charles Vin" w:date="2022-01-31T15:03:00Z" w:initials="CV">
@@ -18242,16 +17542,16 @@
       </w:rPr>
     </w:lvl>
   </w:abstractNum>
-  <w:num w:numId="1">
+  <w:num w:numId="1" w16cid:durableId="165751780">
     <w:abstractNumId w:val="0"/>
   </w:num>
-  <w:num w:numId="2">
+  <w:num w:numId="2" w16cid:durableId="1731466626">
     <w:abstractNumId w:val="2"/>
   </w:num>
-  <w:num w:numId="3">
+  <w:num w:numId="3" w16cid:durableId="43796308">
     <w:abstractNumId w:val="1"/>
   </w:num>
-  <w:num w:numId="4">
+  <w:num w:numId="4" w16cid:durableId="554585046">
     <w:abstractNumId w:val="2"/>
   </w:num>
 </w:numbering>
@@ -19021,6 +18321,7 @@
     <w:rsid w:val="0034238D"/>
     <w:rsid w:val="003A47CB"/>
     <w:rsid w:val="004972A6"/>
+    <w:rsid w:val="004F3C80"/>
     <w:rsid w:val="00576D97"/>
     <w:rsid w:val="005A1C64"/>
     <w:rsid w:val="005D07DC"/>

</xml_diff>